<commit_message>
fixing about me and placing documents in my works folder
</commit_message>
<xml_diff>
--- a/img/Luka Necajev Resume.docx
+++ b/img/Luka Necajev Resume.docx
@@ -9,20 +9,33 @@
         <w:outlineLvl w:val="1"/>
         <w:rPr>
           <w:rFonts w:ascii="Times New Roman" w:eastAsia="Times New Roman" w:hAnsi="Times New Roman" w:cs="Times New Roman"/>
-          <w:sz w:val="58"/>
-          <w:szCs w:val="58"/>
-          <w:lang w:eastAsia="en-CA"/>
-        </w:rPr>
-      </w:pPr>
-      <w:r>
-        <w:rPr>
-          <w:rFonts w:ascii="Times New Roman" w:eastAsia="Times New Roman" w:hAnsi="Times New Roman" w:cs="Times New Roman"/>
-          <w:sz w:val="58"/>
-          <w:szCs w:val="58"/>
+          <w:sz w:val="44"/>
+          <w:szCs w:val="44"/>
+          <w:lang w:eastAsia="en-CA"/>
+        </w:rPr>
+      </w:pPr>
+      <w:r>
+        <w:rPr>
+          <w:rFonts w:ascii="Times New Roman" w:eastAsia="Times New Roman" w:hAnsi="Times New Roman" w:cs="Times New Roman"/>
+          <w:sz w:val="44"/>
+          <w:szCs w:val="44"/>
           <w:lang w:eastAsia="en-CA"/>
         </w:rPr>
         <w:t>Luka Necajev</w:t>
       </w:r>
+    </w:p>
+    <w:p>
+      <w:pPr>
+        <w:shd w:val="clear" w:color="auto" w:fill="FFFFFF"/>
+        <w:spacing w:after="0" w:line="240" w:lineRule="auto"/>
+        <w:outlineLvl w:val="1"/>
+        <w:rPr>
+          <w:rFonts w:ascii="Times New Roman" w:eastAsia="Times New Roman" w:hAnsi="Times New Roman" w:cs="Times New Roman"/>
+          <w:sz w:val="14"/>
+          <w:szCs w:val="14"/>
+          <w:lang w:eastAsia="en-CA"/>
+        </w:rPr>
+      </w:pPr>
     </w:p>
     <w:tbl>
       <w:tblPr>
@@ -34,18 +47,18 @@
         <w:tblLook w:val="04A0" w:firstRow="1" w:lastRow="0" w:firstColumn="1" w:lastColumn="0" w:noHBand="0" w:noVBand="1"/>
       </w:tblPr>
       <w:tblGrid>
-        <w:gridCol w:w="3069"/>
-        <w:gridCol w:w="3060"/>
-        <w:gridCol w:w="3231"/>
+        <w:gridCol w:w="2694"/>
+        <w:gridCol w:w="2694"/>
+        <w:gridCol w:w="3972"/>
       </w:tblGrid>
       <w:tr>
         <w:trPr>
           <w:gridAfter w:val="2"/>
-          <w:wAfter w:w="7080" w:type="dxa"/>
+          <w:wAfter w:w="3561" w:type="pct"/>
         </w:trPr>
         <w:tc>
           <w:tcPr>
-            <w:tcW w:w="0" w:type="auto"/>
+            <w:tcW w:w="1439" w:type="pct"/>
             <w:vAlign w:val="center"/>
             <w:hideMark/>
           </w:tcPr>
@@ -67,156 +80,7 @@
       <w:tr>
         <w:tc>
           <w:tcPr>
-            <w:tcW w:w="3540" w:type="dxa"/>
-            <w:tcBorders>
-              <w:top w:val="nil"/>
-              <w:left w:val="nil"/>
-              <w:bottom w:val="nil"/>
-              <w:right w:val="nil"/>
-            </w:tcBorders>
-            <w:tcMar>
-              <w:top w:w="40" w:type="dxa"/>
-              <w:left w:w="0" w:type="dxa"/>
-              <w:bottom w:w="40" w:type="dxa"/>
-              <w:right w:w="0" w:type="dxa"/>
-            </w:tcMar>
-            <w:vAlign w:val="bottom"/>
-            <w:hideMark/>
-          </w:tcPr>
-          <w:p>
-            <w:pPr>
-              <w:pBdr>
-                <w:bottom w:val="single" w:sz="8" w:space="4" w:color="E6E6E6"/>
-              </w:pBdr>
-              <w:spacing w:before="300" w:after="75" w:line="240" w:lineRule="auto"/>
-              <w:outlineLvl w:val="3"/>
-              <w:rPr>
-                <w:rFonts w:ascii="Arial" w:eastAsia="Times New Roman" w:hAnsi="Arial" w:cs="Arial"/>
-                <w:b/>
-                <w:bCs/>
-                <w:caps/>
-                <w:sz w:val="16"/>
-                <w:szCs w:val="16"/>
-                <w:lang w:eastAsia="en-CA"/>
-              </w:rPr>
-            </w:pPr>
-            <w:r>
-              <w:rPr>
-                <w:rFonts w:ascii="Arial" w:eastAsia="Times New Roman" w:hAnsi="Arial" w:cs="Arial"/>
-                <w:b/>
-                <w:bCs/>
-                <w:caps/>
-                <w:sz w:val="16"/>
-                <w:szCs w:val="16"/>
-                <w:lang w:eastAsia="en-CA"/>
-              </w:rPr>
-              <w:t>ADDRESS</w:t>
-            </w:r>
-          </w:p>
-        </w:tc>
-        <w:tc>
-          <w:tcPr>
-            <w:tcW w:w="3540" w:type="dxa"/>
-            <w:tcBorders>
-              <w:top w:val="nil"/>
-              <w:left w:val="nil"/>
-              <w:bottom w:val="nil"/>
-              <w:right w:val="nil"/>
-            </w:tcBorders>
-            <w:tcMar>
-              <w:top w:w="40" w:type="dxa"/>
-              <w:left w:w="0" w:type="dxa"/>
-              <w:bottom w:w="40" w:type="dxa"/>
-              <w:right w:w="0" w:type="dxa"/>
-            </w:tcMar>
-            <w:vAlign w:val="bottom"/>
-            <w:hideMark/>
-          </w:tcPr>
-          <w:p>
-            <w:pPr>
-              <w:pBdr>
-                <w:bottom w:val="single" w:sz="8" w:space="4" w:color="E6E6E6"/>
-              </w:pBdr>
-              <w:spacing w:before="300" w:after="75" w:line="240" w:lineRule="auto"/>
-              <w:outlineLvl w:val="3"/>
-              <w:rPr>
-                <w:rFonts w:ascii="Arial" w:eastAsia="Times New Roman" w:hAnsi="Arial" w:cs="Arial"/>
-                <w:b/>
-                <w:bCs/>
-                <w:caps/>
-                <w:sz w:val="16"/>
-                <w:szCs w:val="16"/>
-                <w:lang w:eastAsia="en-CA"/>
-              </w:rPr>
-            </w:pPr>
-            <w:r>
-              <w:rPr>
-                <w:rFonts w:ascii="Arial" w:eastAsia="Times New Roman" w:hAnsi="Arial" w:cs="Arial"/>
-                <w:b/>
-                <w:bCs/>
-                <w:caps/>
-                <w:sz w:val="16"/>
-                <w:szCs w:val="16"/>
-                <w:lang w:eastAsia="en-CA"/>
-              </w:rPr>
-              <w:t>TELEPHONE</w:t>
-            </w:r>
-          </w:p>
-        </w:tc>
-        <w:tc>
-          <w:tcPr>
-            <w:tcW w:w="3540" w:type="dxa"/>
-            <w:tcBorders>
-              <w:top w:val="nil"/>
-              <w:left w:val="nil"/>
-              <w:bottom w:val="nil"/>
-              <w:right w:val="nil"/>
-            </w:tcBorders>
-            <w:tcMar>
-              <w:top w:w="40" w:type="dxa"/>
-              <w:left w:w="0" w:type="dxa"/>
-              <w:bottom w:w="40" w:type="dxa"/>
-              <w:right w:w="0" w:type="dxa"/>
-            </w:tcMar>
-            <w:vAlign w:val="bottom"/>
-            <w:hideMark/>
-          </w:tcPr>
-          <w:p>
-            <w:pPr>
-              <w:pBdr>
-                <w:bottom w:val="single" w:sz="8" w:space="4" w:color="E6E6E6"/>
-              </w:pBdr>
-              <w:spacing w:before="300" w:after="75" w:line="240" w:lineRule="auto"/>
-              <w:outlineLvl w:val="3"/>
-              <w:rPr>
-                <w:rFonts w:ascii="Arial" w:eastAsia="Times New Roman" w:hAnsi="Arial" w:cs="Arial"/>
-                <w:b/>
-                <w:bCs/>
-                <w:caps/>
-                <w:sz w:val="16"/>
-                <w:szCs w:val="16"/>
-                <w:lang w:eastAsia="en-CA"/>
-              </w:rPr>
-            </w:pPr>
-            <w:r>
-              <w:rPr>
-                <w:rFonts w:ascii="Arial" w:eastAsia="Times New Roman" w:hAnsi="Arial" w:cs="Arial"/>
-                <w:b/>
-                <w:bCs/>
-                <w:caps/>
-                <w:sz w:val="16"/>
-                <w:szCs w:val="16"/>
-                <w:lang w:eastAsia="en-CA"/>
-              </w:rPr>
-              <w:t>EMAIL</w:t>
-            </w:r>
-          </w:p>
-        </w:tc>
-      </w:tr>
-      <w:tr>
-        <w:tc>
-          <w:tcPr>
-            <w:tcW w:w="0" w:type="auto"/>
+            <w:tcW w:w="1439" w:type="pct"/>
             <w:tcBorders>
               <w:top w:val="nil"/>
               <w:left w:val="nil"/>
@@ -286,18 +150,16 @@
                 <w:sz w:val="20"/>
                 <w:lang w:eastAsia="en-CA"/>
               </w:rPr>
-              <w:t xml:space="preserve">Courtland </w:t>
-            </w:r>
-            <w:proofErr w:type="spellStart"/>
+              <w:t>Courtland Cresent</w:t>
+            </w:r>
             <w:r>
               <w:rPr>
                 <w:rFonts w:ascii="Times New Roman" w:eastAsia="Times New Roman" w:hAnsi="Times New Roman" w:cs="Times New Roman"/>
                 <w:sz w:val="20"/>
                 <w:lang w:eastAsia="en-CA"/>
               </w:rPr>
-              <w:t>Cresent</w:t>
-            </w:r>
-            <w:proofErr w:type="spellEnd"/>
+              <w:t xml:space="preserve">             |</w:t>
+            </w:r>
             <w:r>
               <w:rPr>
                 <w:rFonts w:ascii="Times New Roman" w:eastAsia="Times New Roman" w:hAnsi="Times New Roman" w:cs="Times New Roman"/>
@@ -320,13 +182,21 @@
                 <w:sz w:val="20"/>
                 <w:lang w:eastAsia="en-CA"/>
               </w:rPr>
-              <w:t>, Ontario, L5A3Y2</w:t>
+              <w:t>, Ontario, L</w:t>
+            </w:r>
+            <w:r>
+              <w:rPr>
+                <w:rFonts w:ascii="Times New Roman" w:eastAsia="Times New Roman" w:hAnsi="Times New Roman" w:cs="Times New Roman"/>
+                <w:sz w:val="20"/>
+                <w:lang w:eastAsia="en-CA"/>
+              </w:rPr>
+              <w:t>4Y1V3 |</w:t>
             </w:r>
           </w:p>
         </w:tc>
         <w:tc>
           <w:tcPr>
-            <w:tcW w:w="3540" w:type="dxa"/>
+            <w:tcW w:w="1439" w:type="pct"/>
             <w:tcBorders>
               <w:top w:val="nil"/>
               <w:left w:val="nil"/>
@@ -358,11 +228,49 @@
               </w:rPr>
               <w:t>647-740-5979</w:t>
             </w:r>
+            <w:r>
+              <w:rPr>
+                <w:rFonts w:ascii="Times New Roman" w:eastAsia="Times New Roman" w:hAnsi="Times New Roman" w:cs="Times New Roman"/>
+                <w:sz w:val="20"/>
+                <w:lang w:eastAsia="en-CA"/>
+              </w:rPr>
+              <w:t xml:space="preserve">                             |</w:t>
+            </w:r>
+          </w:p>
+          <w:p>
+            <w:pPr>
+              <w:spacing w:after="0" w:line="240" w:lineRule="auto"/>
+              <w:rPr>
+                <w:rFonts w:ascii="Times New Roman" w:eastAsia="Times New Roman" w:hAnsi="Times New Roman" w:cs="Times New Roman"/>
+                <w:sz w:val="20"/>
+                <w:lang w:eastAsia="en-CA"/>
+              </w:rPr>
+            </w:pPr>
+            <w:hyperlink r:id="rId5" w:history="1">
+              <w:r>
+                <w:rPr>
+                  <w:rStyle w:val="Hyperlink"/>
+                  <w:rFonts w:ascii="Times New Roman" w:eastAsia="Times New Roman" w:hAnsi="Times New Roman" w:cs="Times New Roman"/>
+                  <w:color w:val="auto"/>
+                  <w:sz w:val="20"/>
+                  <w:lang w:eastAsia="en-CA"/>
+                </w:rPr>
+                <w:t>Necajevl@sheridancollege.com</w:t>
+              </w:r>
+            </w:hyperlink>
+            <w:r>
+              <w:rPr>
+                <w:rFonts w:ascii="Times New Roman" w:eastAsia="Times New Roman" w:hAnsi="Times New Roman" w:cs="Times New Roman"/>
+                <w:sz w:val="20"/>
+                <w:lang w:eastAsia="en-CA"/>
+              </w:rPr>
+              <w:t xml:space="preserve"> |</w:t>
+            </w:r>
           </w:p>
         </w:tc>
         <w:tc>
           <w:tcPr>
-            <w:tcW w:w="3540" w:type="dxa"/>
+            <w:tcW w:w="2122" w:type="pct"/>
             <w:tcBorders>
               <w:top w:val="nil"/>
               <w:left w:val="nil"/>
@@ -392,8 +300,30 @@
                 <w:sz w:val="20"/>
                 <w:lang w:eastAsia="en-CA"/>
               </w:rPr>
-              <w:t>Necajev20@gmail.com</w:t>
-            </w:r>
+              <w:t>Online Portfolio</w:t>
+            </w:r>
+          </w:p>
+          <w:p>
+            <w:pPr>
+              <w:spacing w:after="0" w:line="240" w:lineRule="auto"/>
+              <w:rPr>
+                <w:rFonts w:ascii="Times New Roman" w:eastAsia="Times New Roman" w:hAnsi="Times New Roman" w:cs="Times New Roman"/>
+                <w:sz w:val="20"/>
+                <w:lang w:eastAsia="en-CA"/>
+              </w:rPr>
+            </w:pPr>
+            <w:hyperlink r:id="rId6" w:history="1">
+              <w:r>
+                <w:rPr>
+                  <w:rStyle w:val="Hyperlink"/>
+                  <w:rFonts w:ascii="Times New Roman" w:hAnsi="Times New Roman" w:cs="Times New Roman"/>
+                  <w:color w:val="auto"/>
+                  <w:sz w:val="16"/>
+                  <w:szCs w:val="16"/>
+                </w:rPr>
+                <w:t>https://luka1468.github.io/Luka-Necajev-Portfolio/index.html</w:t>
+              </w:r>
+            </w:hyperlink>
           </w:p>
         </w:tc>
       </w:tr>
@@ -435,14 +365,14 @@
         <w:spacing w:after="300" w:line="240" w:lineRule="auto"/>
         <w:rPr>
           <w:rFonts w:ascii="Times New Roman" w:eastAsia="Times New Roman" w:hAnsi="Times New Roman" w:cs="Times New Roman"/>
-          <w:sz w:val="24"/>
-          <w:lang w:eastAsia="en-CA"/>
-        </w:rPr>
-      </w:pPr>
-      <w:r>
-        <w:rPr>
-          <w:rFonts w:ascii="Times New Roman" w:eastAsia="Times New Roman" w:hAnsi="Times New Roman" w:cs="Times New Roman"/>
-          <w:sz w:val="24"/>
+          <w:szCs w:val="20"/>
+          <w:lang w:eastAsia="en-CA"/>
+        </w:rPr>
+      </w:pPr>
+      <w:r>
+        <w:rPr>
+          <w:rFonts w:ascii="Times New Roman" w:eastAsia="Times New Roman" w:hAnsi="Times New Roman" w:cs="Times New Roman"/>
+          <w:szCs w:val="20"/>
           <w:lang w:eastAsia="en-CA"/>
         </w:rPr>
         <w:t>I am an active individual who loves technology and wants to work with a company that will</w:t>
@@ -450,7 +380,7 @@
       <w:r>
         <w:rPr>
           <w:rFonts w:ascii="Times New Roman" w:eastAsia="Times New Roman" w:hAnsi="Times New Roman" w:cs="Times New Roman"/>
-          <w:sz w:val="24"/>
+          <w:szCs w:val="20"/>
           <w:lang w:eastAsia="en-CA"/>
         </w:rPr>
         <w:t xml:space="preserve"> give me an opportunity to expand</w:t>
@@ -458,7 +388,7 @@
       <w:r>
         <w:rPr>
           <w:rFonts w:ascii="Times New Roman" w:eastAsia="Times New Roman" w:hAnsi="Times New Roman" w:cs="Times New Roman"/>
-          <w:sz w:val="24"/>
+          <w:szCs w:val="20"/>
           <w:lang w:eastAsia="en-CA"/>
         </w:rPr>
         <w:t xml:space="preserve"> my knowledge and learn valuable skills</w:t>
@@ -466,7 +396,7 @@
       <w:r>
         <w:rPr>
           <w:rFonts w:ascii="Times New Roman" w:eastAsia="Times New Roman" w:hAnsi="Times New Roman" w:cs="Times New Roman"/>
-          <w:sz w:val="24"/>
+          <w:szCs w:val="20"/>
           <w:lang w:eastAsia="en-CA"/>
         </w:rPr>
         <w:t xml:space="preserve"> about my field of work</w:t>
@@ -474,7 +404,7 @@
       <w:r>
         <w:rPr>
           <w:rFonts w:ascii="Times New Roman" w:eastAsia="Times New Roman" w:hAnsi="Times New Roman" w:cs="Times New Roman"/>
-          <w:sz w:val="24"/>
+          <w:szCs w:val="20"/>
           <w:lang w:eastAsia="en-CA"/>
         </w:rPr>
         <w:t>.</w:t>
@@ -482,11 +412,660 @@
       <w:r>
         <w:rPr>
           <w:rFonts w:ascii="Times New Roman" w:eastAsia="Times New Roman" w:hAnsi="Times New Roman" w:cs="Times New Roman"/>
-          <w:sz w:val="24"/>
+          <w:szCs w:val="20"/>
           <w:lang w:eastAsia="en-CA"/>
         </w:rPr>
         <w:t xml:space="preserve"> </w:t>
       </w:r>
+    </w:p>
+    <w:p>
+      <w:pPr>
+        <w:shd w:val="clear" w:color="auto" w:fill="FFFFFF"/>
+        <w:spacing w:after="300" w:line="240" w:lineRule="auto"/>
+        <w:rPr>
+          <w:rFonts w:ascii="Times New Roman" w:eastAsia="Times New Roman" w:hAnsi="Times New Roman" w:cs="Times New Roman"/>
+          <w:szCs w:val="20"/>
+          <w:lang w:eastAsia="en-CA"/>
+        </w:rPr>
+      </w:pPr>
+    </w:p>
+    <w:p>
+      <w:pPr>
+        <w:shd w:val="clear" w:color="auto" w:fill="FFFFFF"/>
+        <w:spacing w:after="300" w:line="240" w:lineRule="auto"/>
+        <w:rPr>
+          <w:rFonts w:ascii="Times New Roman" w:eastAsia="Times New Roman" w:hAnsi="Times New Roman" w:cs="Times New Roman"/>
+          <w:szCs w:val="20"/>
+          <w:lang w:eastAsia="en-CA"/>
+        </w:rPr>
+      </w:pPr>
+    </w:p>
+    <w:p>
+      <w:pPr>
+        <w:pBdr>
+          <w:bottom w:val="single" w:sz="8" w:space="4" w:color="E6E6E6"/>
+        </w:pBdr>
+        <w:shd w:val="clear" w:color="auto" w:fill="FFFFFF"/>
+        <w:spacing w:before="300" w:after="75" w:line="240" w:lineRule="auto"/>
+        <w:outlineLvl w:val="3"/>
+        <w:rPr>
+          <w:rFonts w:ascii="Arial" w:eastAsia="Times New Roman" w:hAnsi="Arial" w:cs="Arial"/>
+          <w:b/>
+          <w:bCs/>
+          <w:caps/>
+          <w:sz w:val="16"/>
+          <w:szCs w:val="16"/>
+          <w:lang w:eastAsia="en-CA"/>
+        </w:rPr>
+      </w:pPr>
+      <w:r>
+        <w:rPr>
+          <w:rFonts w:ascii="Arial" w:eastAsia="Times New Roman" w:hAnsi="Arial" w:cs="Arial"/>
+          <w:b/>
+          <w:bCs/>
+          <w:caps/>
+          <w:sz w:val="16"/>
+          <w:szCs w:val="16"/>
+          <w:lang w:eastAsia="en-CA"/>
+        </w:rPr>
+        <w:t xml:space="preserve">Technical </w:t>
+      </w:r>
+      <w:r>
+        <w:rPr>
+          <w:rFonts w:ascii="Arial" w:eastAsia="Times New Roman" w:hAnsi="Arial" w:cs="Arial"/>
+          <w:b/>
+          <w:bCs/>
+          <w:caps/>
+          <w:sz w:val="16"/>
+          <w:szCs w:val="16"/>
+          <w:lang w:eastAsia="en-CA"/>
+        </w:rPr>
+        <w:t>Skills</w:t>
+      </w:r>
+    </w:p>
+    <w:p>
+      <w:pPr>
+        <w:shd w:val="clear" w:color="auto" w:fill="FFFFFF"/>
+        <w:spacing w:after="300" w:line="240" w:lineRule="auto"/>
+        <w:rPr>
+          <w:rFonts w:ascii="Times New Roman" w:eastAsia="Times New Roman" w:hAnsi="Times New Roman" w:cs="Times New Roman"/>
+          <w:szCs w:val="20"/>
+          <w:lang w:eastAsia="en-CA"/>
+        </w:rPr>
+      </w:pPr>
+      <w:r>
+        <w:rPr>
+          <w:rFonts w:ascii="Times New Roman" w:eastAsia="Times New Roman" w:hAnsi="Times New Roman" w:cs="Times New Roman"/>
+          <w:szCs w:val="20"/>
+          <w:lang w:eastAsia="en-CA"/>
+        </w:rPr>
+        <w:t>Programming Languages</w:t>
+      </w:r>
+    </w:p>
+    <w:p>
+      <w:pPr>
+        <w:shd w:val="clear" w:color="auto" w:fill="FFFFFF"/>
+        <w:spacing w:after="135" w:line="240" w:lineRule="auto"/>
+        <w:rPr>
+          <w:rFonts w:ascii="Times New Roman" w:eastAsia="Times New Roman" w:hAnsi="Times New Roman" w:cs="Times New Roman"/>
+          <w:sz w:val="20"/>
+          <w:szCs w:val="20"/>
+          <w:lang w:eastAsia="en-CA"/>
+        </w:rPr>
+      </w:pPr>
+      <w:r>
+        <w:rPr>
+          <w:rFonts w:ascii="Times New Roman" w:eastAsia="Times New Roman" w:hAnsi="Times New Roman" w:cs="Times New Roman"/>
+          <w:sz w:val="20"/>
+          <w:szCs w:val="18"/>
+          <w:lang w:eastAsia="en-CA"/>
+        </w:rPr>
+        <w:t xml:space="preserve">Tools: </w:t>
+      </w:r>
+      <w:r>
+        <w:rPr>
+          <w:rFonts w:ascii="Times New Roman" w:eastAsia="Times New Roman" w:hAnsi="Times New Roman" w:cs="Times New Roman"/>
+          <w:sz w:val="20"/>
+          <w:szCs w:val="20"/>
+          <w:lang w:eastAsia="en-CA"/>
+        </w:rPr>
+        <w:t>NetBeans, Visual Studio Code, IntelliJ,</w:t>
+      </w:r>
+      <w:r>
+        <w:rPr>
+          <w:rFonts w:ascii="Times New Roman" w:eastAsia="Times New Roman" w:hAnsi="Times New Roman" w:cs="Times New Roman"/>
+          <w:sz w:val="20"/>
+          <w:szCs w:val="18"/>
+          <w:lang w:eastAsia="en-CA"/>
+        </w:rPr>
+        <w:t xml:space="preserve"> </w:t>
+      </w:r>
+      <w:r>
+        <w:rPr>
+          <w:rFonts w:ascii="Times New Roman" w:eastAsia="Times New Roman" w:hAnsi="Times New Roman" w:cs="Times New Roman"/>
+          <w:sz w:val="20"/>
+          <w:szCs w:val="18"/>
+          <w:lang w:eastAsia="en-CA"/>
+        </w:rPr>
+        <w:t>Sublime</w:t>
+      </w:r>
+    </w:p>
+    <w:p>
+      <w:pPr>
+        <w:numPr>
+          <w:ilvl w:val="0"/>
+          <w:numId w:val="1"/>
+        </w:numPr>
+        <w:shd w:val="clear" w:color="auto" w:fill="FFFFFF"/>
+        <w:spacing w:after="135" w:line="240" w:lineRule="auto"/>
+        <w:ind w:left="300"/>
+        <w:rPr>
+          <w:rFonts w:ascii="Times New Roman" w:eastAsia="Times New Roman" w:hAnsi="Times New Roman" w:cs="Times New Roman"/>
+          <w:sz w:val="20"/>
+          <w:szCs w:val="20"/>
+          <w:lang w:eastAsia="en-CA"/>
+        </w:rPr>
+      </w:pPr>
+      <w:r>
+        <w:rPr>
+          <w:rFonts w:ascii="Times New Roman" w:eastAsia="Times New Roman" w:hAnsi="Times New Roman" w:cs="Times New Roman"/>
+          <w:sz w:val="20"/>
+          <w:szCs w:val="20"/>
+          <w:lang w:eastAsia="en-CA"/>
+        </w:rPr>
+        <w:t>Used HTML, CSS,SCSS, Java-Script to create multiple Webpages</w:t>
+      </w:r>
+    </w:p>
+    <w:p>
+      <w:pPr>
+        <w:numPr>
+          <w:ilvl w:val="0"/>
+          <w:numId w:val="1"/>
+        </w:numPr>
+        <w:shd w:val="clear" w:color="auto" w:fill="FFFFFF"/>
+        <w:spacing w:after="135" w:line="240" w:lineRule="auto"/>
+        <w:ind w:left="300"/>
+        <w:rPr>
+          <w:rFonts w:ascii="Times New Roman" w:eastAsia="Times New Roman" w:hAnsi="Times New Roman" w:cs="Times New Roman"/>
+          <w:sz w:val="20"/>
+          <w:szCs w:val="20"/>
+          <w:lang w:eastAsia="en-CA"/>
+        </w:rPr>
+      </w:pPr>
+      <w:r>
+        <w:rPr>
+          <w:rFonts w:ascii="Times New Roman" w:eastAsia="Times New Roman" w:hAnsi="Times New Roman" w:cs="Times New Roman"/>
+          <w:sz w:val="20"/>
+          <w:szCs w:val="20"/>
+          <w:lang w:eastAsia="en-CA"/>
+        </w:rPr>
+        <w:t xml:space="preserve">Utilized PHP and </w:t>
+      </w:r>
+      <w:r>
+        <w:rPr>
+          <w:rFonts w:ascii="Times New Roman" w:eastAsia="Times New Roman" w:hAnsi="Times New Roman" w:cs="Times New Roman"/>
+          <w:sz w:val="20"/>
+          <w:szCs w:val="20"/>
+          <w:lang w:eastAsia="en-CA"/>
+        </w:rPr>
+        <w:t>MySQL</w:t>
+      </w:r>
+      <w:r>
+        <w:rPr>
+          <w:rFonts w:ascii="Times New Roman" w:eastAsia="Times New Roman" w:hAnsi="Times New Roman" w:cs="Times New Roman"/>
+          <w:sz w:val="20"/>
+          <w:szCs w:val="20"/>
+          <w:lang w:eastAsia="en-CA"/>
+        </w:rPr>
+        <w:t xml:space="preserve"> to pull and store information from a data base</w:t>
+      </w:r>
+    </w:p>
+    <w:p>
+      <w:pPr>
+        <w:numPr>
+          <w:ilvl w:val="0"/>
+          <w:numId w:val="1"/>
+        </w:numPr>
+        <w:shd w:val="clear" w:color="auto" w:fill="FFFFFF"/>
+        <w:spacing w:after="135" w:line="240" w:lineRule="auto"/>
+        <w:ind w:left="300"/>
+        <w:rPr>
+          <w:rFonts w:ascii="Times New Roman" w:eastAsia="Times New Roman" w:hAnsi="Times New Roman" w:cs="Times New Roman"/>
+          <w:sz w:val="20"/>
+          <w:szCs w:val="20"/>
+          <w:lang w:eastAsia="en-CA"/>
+        </w:rPr>
+      </w:pPr>
+      <w:r>
+        <w:rPr>
+          <w:rFonts w:ascii="Times New Roman" w:eastAsia="Times New Roman" w:hAnsi="Times New Roman" w:cs="Times New Roman"/>
+          <w:sz w:val="20"/>
+          <w:szCs w:val="20"/>
+          <w:lang w:eastAsia="en-CA"/>
+        </w:rPr>
+        <w:t>Enterprise</w:t>
+      </w:r>
+      <w:r>
+        <w:rPr>
+          <w:rFonts w:ascii="Times New Roman" w:eastAsia="Times New Roman" w:hAnsi="Times New Roman" w:cs="Times New Roman"/>
+          <w:sz w:val="20"/>
+          <w:szCs w:val="20"/>
+          <w:lang w:eastAsia="en-CA"/>
+        </w:rPr>
+        <w:t xml:space="preserve"> Java Development</w:t>
+      </w:r>
+    </w:p>
+    <w:p>
+      <w:pPr>
+        <w:numPr>
+          <w:ilvl w:val="0"/>
+          <w:numId w:val="1"/>
+        </w:numPr>
+        <w:shd w:val="clear" w:color="auto" w:fill="FFFFFF"/>
+        <w:spacing w:after="135" w:line="240" w:lineRule="auto"/>
+        <w:ind w:left="300"/>
+        <w:rPr>
+          <w:rFonts w:ascii="Times New Roman" w:eastAsia="Times New Roman" w:hAnsi="Times New Roman" w:cs="Times New Roman"/>
+          <w:sz w:val="20"/>
+          <w:szCs w:val="20"/>
+          <w:lang w:eastAsia="en-CA"/>
+        </w:rPr>
+      </w:pPr>
+      <w:r>
+        <w:rPr>
+          <w:rFonts w:ascii="Times New Roman" w:eastAsia="Times New Roman" w:hAnsi="Times New Roman" w:cs="Times New Roman"/>
+          <w:sz w:val="20"/>
+          <w:szCs w:val="20"/>
+          <w:lang w:eastAsia="en-CA"/>
+        </w:rPr>
+        <w:t>Object Oriented Programming with Java</w:t>
+      </w:r>
+    </w:p>
+    <w:p>
+      <w:pPr>
+        <w:shd w:val="clear" w:color="auto" w:fill="FFFFFF"/>
+        <w:spacing w:after="135" w:line="240" w:lineRule="auto"/>
+        <w:rPr>
+          <w:rFonts w:ascii="Times New Roman" w:eastAsia="Times New Roman" w:hAnsi="Times New Roman" w:cs="Times New Roman"/>
+          <w:lang w:eastAsia="en-CA"/>
+        </w:rPr>
+      </w:pPr>
+    </w:p>
+    <w:p>
+      <w:pPr>
+        <w:shd w:val="clear" w:color="auto" w:fill="FFFFFF"/>
+        <w:spacing w:after="135" w:line="240" w:lineRule="auto"/>
+        <w:rPr>
+          <w:rFonts w:ascii="Times New Roman" w:eastAsia="Times New Roman" w:hAnsi="Times New Roman" w:cs="Times New Roman"/>
+          <w:lang w:eastAsia="en-CA"/>
+        </w:rPr>
+      </w:pPr>
+      <w:r>
+        <w:rPr>
+          <w:rFonts w:ascii="Times New Roman" w:eastAsia="Times New Roman" w:hAnsi="Times New Roman" w:cs="Times New Roman"/>
+          <w:lang w:eastAsia="en-CA"/>
+        </w:rPr>
+        <w:t>Databases</w:t>
+      </w:r>
+    </w:p>
+    <w:p>
+      <w:pPr>
+        <w:shd w:val="clear" w:color="auto" w:fill="FFFFFF"/>
+        <w:spacing w:after="135" w:line="240" w:lineRule="auto"/>
+        <w:rPr>
+          <w:rFonts w:ascii="Times New Roman" w:eastAsia="Times New Roman" w:hAnsi="Times New Roman" w:cs="Times New Roman"/>
+          <w:sz w:val="20"/>
+          <w:szCs w:val="20"/>
+          <w:lang w:eastAsia="en-CA"/>
+        </w:rPr>
+      </w:pPr>
+      <w:r>
+        <w:rPr>
+          <w:rFonts w:ascii="Times New Roman" w:eastAsia="Times New Roman" w:hAnsi="Times New Roman" w:cs="Times New Roman"/>
+          <w:sz w:val="20"/>
+          <w:szCs w:val="20"/>
+          <w:lang w:eastAsia="en-CA"/>
+        </w:rPr>
+        <w:t>Tools:</w:t>
+      </w:r>
+      <w:r>
+        <w:rPr>
+          <w:rFonts w:ascii="Times New Roman" w:eastAsia="Times New Roman" w:hAnsi="Times New Roman" w:cs="Times New Roman"/>
+          <w:sz w:val="20"/>
+          <w:szCs w:val="20"/>
+          <w:lang w:eastAsia="en-CA"/>
+        </w:rPr>
+        <w:t xml:space="preserve"> </w:t>
+      </w:r>
+      <w:r>
+        <w:rPr>
+          <w:rFonts w:ascii="Times New Roman" w:eastAsia="Times New Roman" w:hAnsi="Times New Roman" w:cs="Times New Roman"/>
+          <w:sz w:val="20"/>
+          <w:szCs w:val="20"/>
+          <w:lang w:eastAsia="en-CA"/>
+        </w:rPr>
+        <w:t>Microsoft Access,</w:t>
+      </w:r>
+      <w:r>
+        <w:rPr>
+          <w:rFonts w:ascii="Times New Roman" w:eastAsia="Times New Roman" w:hAnsi="Times New Roman" w:cs="Times New Roman"/>
+          <w:sz w:val="20"/>
+          <w:szCs w:val="20"/>
+          <w:lang w:eastAsia="en-CA"/>
+        </w:rPr>
+        <w:t xml:space="preserve"> </w:t>
+      </w:r>
+      <w:r>
+        <w:rPr>
+          <w:rFonts w:ascii="Times New Roman" w:eastAsia="Times New Roman" w:hAnsi="Times New Roman" w:cs="Times New Roman"/>
+          <w:sz w:val="20"/>
+          <w:szCs w:val="20"/>
+          <w:lang w:eastAsia="en-CA"/>
+        </w:rPr>
+        <w:t>MySQL</w:t>
+      </w:r>
+      <w:r>
+        <w:rPr>
+          <w:rFonts w:ascii="Times New Roman" w:eastAsia="Times New Roman" w:hAnsi="Times New Roman" w:cs="Times New Roman"/>
+          <w:sz w:val="20"/>
+          <w:szCs w:val="20"/>
+          <w:lang w:eastAsia="en-CA"/>
+        </w:rPr>
+        <w:t>,</w:t>
+      </w:r>
+      <w:r>
+        <w:rPr>
+          <w:rFonts w:ascii="Times New Roman" w:eastAsia="Times New Roman" w:hAnsi="Times New Roman" w:cs="Times New Roman"/>
+          <w:sz w:val="20"/>
+          <w:szCs w:val="20"/>
+          <w:lang w:eastAsia="en-CA"/>
+        </w:rPr>
+        <w:t>(notmysql)</w:t>
+      </w:r>
+    </w:p>
+    <w:p>
+      <w:pPr>
+        <w:numPr>
+          <w:ilvl w:val="0"/>
+          <w:numId w:val="1"/>
+        </w:numPr>
+        <w:shd w:val="clear" w:color="auto" w:fill="FFFFFF"/>
+        <w:spacing w:after="135" w:line="240" w:lineRule="auto"/>
+        <w:ind w:left="300"/>
+        <w:rPr>
+          <w:rFonts w:ascii="Times New Roman" w:eastAsia="Times New Roman" w:hAnsi="Times New Roman" w:cs="Times New Roman"/>
+          <w:sz w:val="20"/>
+          <w:szCs w:val="20"/>
+          <w:lang w:eastAsia="en-CA"/>
+        </w:rPr>
+      </w:pPr>
+      <w:r>
+        <w:rPr>
+          <w:rFonts w:ascii="Times New Roman" w:eastAsia="Times New Roman" w:hAnsi="Times New Roman" w:cs="Times New Roman"/>
+          <w:sz w:val="20"/>
+          <w:szCs w:val="20"/>
+          <w:lang w:eastAsia="en-CA"/>
+        </w:rPr>
+        <w:t>Understanding of SQL and non SQL databases, able to design, build and query databases</w:t>
+      </w:r>
+    </w:p>
+    <w:p>
+      <w:pPr>
+        <w:numPr>
+          <w:ilvl w:val="0"/>
+          <w:numId w:val="1"/>
+        </w:numPr>
+        <w:shd w:val="clear" w:color="auto" w:fill="FFFFFF"/>
+        <w:spacing w:after="135" w:line="240" w:lineRule="auto"/>
+        <w:ind w:left="300"/>
+        <w:rPr>
+          <w:rFonts w:ascii="Times New Roman" w:eastAsia="Times New Roman" w:hAnsi="Times New Roman" w:cs="Times New Roman"/>
+          <w:sz w:val="20"/>
+          <w:szCs w:val="20"/>
+          <w:lang w:eastAsia="en-CA"/>
+        </w:rPr>
+      </w:pPr>
+      <w:r>
+        <w:rPr>
+          <w:rFonts w:ascii="Times New Roman" w:eastAsia="Times New Roman" w:hAnsi="Times New Roman" w:cs="Times New Roman"/>
+          <w:sz w:val="20"/>
+          <w:szCs w:val="20"/>
+          <w:lang w:eastAsia="en-CA"/>
+        </w:rPr>
+        <w:t>Know how to create a file transfer Database from a spare Laptop</w:t>
+      </w:r>
+    </w:p>
+    <w:p>
+      <w:pPr>
+        <w:shd w:val="clear" w:color="auto" w:fill="FFFFFF"/>
+        <w:spacing w:after="135" w:line="240" w:lineRule="auto"/>
+        <w:rPr>
+          <w:rFonts w:ascii="Times New Roman" w:eastAsia="Times New Roman" w:hAnsi="Times New Roman" w:cs="Times New Roman"/>
+          <w:lang w:eastAsia="en-CA"/>
+        </w:rPr>
+      </w:pPr>
+    </w:p>
+    <w:p>
+      <w:pPr>
+        <w:shd w:val="clear" w:color="auto" w:fill="FFFFFF"/>
+        <w:spacing w:after="135" w:line="240" w:lineRule="auto"/>
+        <w:rPr>
+          <w:rFonts w:ascii="Times New Roman" w:eastAsia="Times New Roman" w:hAnsi="Times New Roman" w:cs="Times New Roman"/>
+          <w:lang w:eastAsia="en-CA"/>
+        </w:rPr>
+      </w:pPr>
+      <w:r>
+        <w:rPr>
+          <w:rFonts w:ascii="Times New Roman" w:eastAsia="Times New Roman" w:hAnsi="Times New Roman" w:cs="Times New Roman"/>
+          <w:lang w:eastAsia="en-CA"/>
+        </w:rPr>
+        <w:t>Data Communications and Networking</w:t>
+      </w:r>
+    </w:p>
+    <w:p>
+      <w:pPr>
+        <w:numPr>
+          <w:ilvl w:val="0"/>
+          <w:numId w:val="1"/>
+        </w:numPr>
+        <w:shd w:val="clear" w:color="auto" w:fill="FFFFFF"/>
+        <w:spacing w:after="135" w:line="240" w:lineRule="auto"/>
+        <w:ind w:left="300"/>
+        <w:rPr>
+          <w:rFonts w:ascii="Times New Roman" w:eastAsia="Times New Roman" w:hAnsi="Times New Roman" w:cs="Times New Roman"/>
+          <w:sz w:val="20"/>
+          <w:szCs w:val="20"/>
+          <w:lang w:eastAsia="en-CA"/>
+        </w:rPr>
+      </w:pPr>
+      <w:r>
+        <w:rPr>
+          <w:rFonts w:ascii="Times New Roman" w:eastAsia="Times New Roman" w:hAnsi="Times New Roman" w:cs="Times New Roman"/>
+          <w:sz w:val="20"/>
+          <w:szCs w:val="20"/>
+          <w:lang w:eastAsia="en-CA"/>
+        </w:rPr>
+        <w:t>G</w:t>
+      </w:r>
+      <w:r>
+        <w:rPr>
+          <w:rFonts w:ascii="Times New Roman" w:eastAsia="Times New Roman" w:hAnsi="Times New Roman" w:cs="Times New Roman"/>
+          <w:sz w:val="20"/>
+          <w:szCs w:val="20"/>
+          <w:lang w:eastAsia="en-CA"/>
+        </w:rPr>
+        <w:t>reat</w:t>
+      </w:r>
+      <w:r>
+        <w:rPr>
+          <w:rFonts w:ascii="Times New Roman" w:eastAsia="Times New Roman" w:hAnsi="Times New Roman" w:cs="Times New Roman"/>
+          <w:sz w:val="20"/>
+          <w:szCs w:val="20"/>
+          <w:lang w:eastAsia="en-CA"/>
+        </w:rPr>
+        <w:t xml:space="preserve"> </w:t>
+      </w:r>
+      <w:r>
+        <w:rPr>
+          <w:rFonts w:ascii="Times New Roman" w:eastAsia="Times New Roman" w:hAnsi="Times New Roman" w:cs="Times New Roman"/>
+          <w:sz w:val="20"/>
+          <w:szCs w:val="20"/>
+          <w:lang w:eastAsia="en-CA"/>
+        </w:rPr>
+        <w:t xml:space="preserve">Understanding </w:t>
+      </w:r>
+      <w:r>
+        <w:rPr>
+          <w:rFonts w:ascii="Times New Roman" w:eastAsia="Times New Roman" w:hAnsi="Times New Roman" w:cs="Times New Roman"/>
+          <w:sz w:val="20"/>
+          <w:szCs w:val="20"/>
+          <w:lang w:eastAsia="en-CA"/>
+        </w:rPr>
+        <w:t>of all layers of OSI and TCP/IP model</w:t>
+      </w:r>
+    </w:p>
+    <w:p>
+      <w:pPr>
+        <w:numPr>
+          <w:ilvl w:val="0"/>
+          <w:numId w:val="1"/>
+        </w:numPr>
+        <w:shd w:val="clear" w:color="auto" w:fill="FFFFFF"/>
+        <w:spacing w:after="135" w:line="240" w:lineRule="auto"/>
+        <w:ind w:left="300"/>
+        <w:rPr>
+          <w:rFonts w:ascii="Times New Roman" w:eastAsia="Times New Roman" w:hAnsi="Times New Roman" w:cs="Times New Roman"/>
+          <w:sz w:val="20"/>
+          <w:szCs w:val="20"/>
+          <w:lang w:eastAsia="en-CA"/>
+        </w:rPr>
+      </w:pPr>
+      <w:r>
+        <w:rPr>
+          <w:rFonts w:ascii="Times New Roman" w:eastAsia="Times New Roman" w:hAnsi="Times New Roman" w:cs="Times New Roman"/>
+          <w:sz w:val="20"/>
+          <w:szCs w:val="20"/>
+          <w:lang w:eastAsia="en-CA"/>
+        </w:rPr>
+        <w:t xml:space="preserve">Explored switching and routing </w:t>
+      </w:r>
+      <w:r>
+        <w:rPr>
+          <w:rFonts w:ascii="Times New Roman" w:eastAsia="Times New Roman" w:hAnsi="Times New Roman" w:cs="Times New Roman"/>
+          <w:sz w:val="20"/>
+          <w:szCs w:val="20"/>
+          <w:lang w:eastAsia="en-CA"/>
+        </w:rPr>
+        <w:t>algorithms</w:t>
+      </w:r>
+      <w:r>
+        <w:rPr>
+          <w:rFonts w:ascii="Times New Roman" w:eastAsia="Times New Roman" w:hAnsi="Times New Roman" w:cs="Times New Roman"/>
+          <w:sz w:val="20"/>
+          <w:szCs w:val="20"/>
+          <w:lang w:eastAsia="en-CA"/>
+        </w:rPr>
+        <w:t xml:space="preserve"> /</w:t>
+      </w:r>
+      <w:r>
+        <w:rPr>
+          <w:rFonts w:ascii="Times New Roman" w:eastAsia="Times New Roman" w:hAnsi="Times New Roman" w:cs="Times New Roman"/>
+          <w:sz w:val="20"/>
+          <w:szCs w:val="20"/>
+          <w:lang w:eastAsia="en-CA"/>
+        </w:rPr>
+        <w:t xml:space="preserve"> </w:t>
+      </w:r>
+      <w:r>
+        <w:rPr>
+          <w:rFonts w:ascii="Times New Roman" w:eastAsia="Times New Roman" w:hAnsi="Times New Roman" w:cs="Times New Roman"/>
+          <w:sz w:val="20"/>
+          <w:szCs w:val="20"/>
+          <w:lang w:eastAsia="en-CA"/>
+        </w:rPr>
+        <w:t>Developed skills to set up a Lan and Wan devices on a wired Lan</w:t>
+      </w:r>
+    </w:p>
+    <w:p>
+      <w:pPr>
+        <w:numPr>
+          <w:ilvl w:val="0"/>
+          <w:numId w:val="1"/>
+        </w:numPr>
+        <w:shd w:val="clear" w:color="auto" w:fill="FFFFFF"/>
+        <w:spacing w:after="135" w:line="240" w:lineRule="auto"/>
+        <w:ind w:left="300"/>
+        <w:rPr>
+          <w:rFonts w:ascii="Times New Roman" w:eastAsia="Times New Roman" w:hAnsi="Times New Roman" w:cs="Times New Roman"/>
+          <w:sz w:val="20"/>
+          <w:szCs w:val="20"/>
+          <w:lang w:eastAsia="en-CA"/>
+        </w:rPr>
+      </w:pPr>
+      <w:r>
+        <w:rPr>
+          <w:rFonts w:ascii="Times New Roman" w:eastAsia="Times New Roman" w:hAnsi="Times New Roman" w:cs="Times New Roman"/>
+          <w:sz w:val="20"/>
+          <w:szCs w:val="20"/>
+          <w:lang w:eastAsia="en-CA"/>
+        </w:rPr>
+        <w:t>Currently working towards Cisco’s CCNA Certificate in my off time</w:t>
+      </w:r>
+    </w:p>
+    <w:p>
+      <w:pPr>
+        <w:shd w:val="clear" w:color="auto" w:fill="FFFFFF"/>
+        <w:spacing w:after="135" w:line="240" w:lineRule="auto"/>
+        <w:rPr>
+          <w:rFonts w:ascii="Times New Roman" w:eastAsia="Times New Roman" w:hAnsi="Times New Roman" w:cs="Times New Roman"/>
+          <w:lang w:eastAsia="en-CA"/>
+        </w:rPr>
+      </w:pPr>
+    </w:p>
+    <w:p>
+      <w:pPr>
+        <w:shd w:val="clear" w:color="auto" w:fill="FFFFFF"/>
+        <w:spacing w:after="135" w:line="240" w:lineRule="auto"/>
+        <w:rPr>
+          <w:rFonts w:ascii="Times New Roman" w:eastAsia="Times New Roman" w:hAnsi="Times New Roman" w:cs="Times New Roman"/>
+          <w:lang w:eastAsia="en-CA"/>
+        </w:rPr>
+      </w:pPr>
+      <w:r>
+        <w:rPr>
+          <w:rFonts w:ascii="Times New Roman" w:eastAsia="Times New Roman" w:hAnsi="Times New Roman" w:cs="Times New Roman"/>
+          <w:lang w:eastAsia="en-CA"/>
+        </w:rPr>
+        <w:t>Proficient with</w:t>
+      </w:r>
+    </w:p>
+    <w:p>
+      <w:pPr>
+        <w:numPr>
+          <w:ilvl w:val="0"/>
+          <w:numId w:val="1"/>
+        </w:numPr>
+        <w:shd w:val="clear" w:color="auto" w:fill="FFFFFF"/>
+        <w:spacing w:after="135" w:line="240" w:lineRule="auto"/>
+        <w:ind w:left="300"/>
+        <w:rPr>
+          <w:rFonts w:ascii="Times New Roman" w:eastAsia="Times New Roman" w:hAnsi="Times New Roman" w:cs="Times New Roman"/>
+          <w:sz w:val="20"/>
+          <w:szCs w:val="20"/>
+          <w:lang w:eastAsia="en-CA"/>
+        </w:rPr>
+      </w:pPr>
+      <w:r>
+        <w:rPr>
+          <w:rFonts w:ascii="Times New Roman" w:eastAsia="Times New Roman" w:hAnsi="Times New Roman" w:cs="Times New Roman"/>
+          <w:sz w:val="20"/>
+          <w:szCs w:val="20"/>
+          <w:lang w:eastAsia="en-CA"/>
+        </w:rPr>
+        <w:t>Linux/Unix Scripting</w:t>
+      </w:r>
+      <w:bookmarkStart w:id="0" w:name="_GoBack"/>
+      <w:bookmarkEnd w:id="0"/>
     </w:p>
     <w:p>
       <w:pPr>
@@ -529,130 +1108,13 @@
         <w:tblLook w:val="04A0" w:firstRow="1" w:lastRow="0" w:firstColumn="1" w:lastColumn="0" w:noHBand="0" w:noVBand="1"/>
       </w:tblPr>
       <w:tblGrid>
-        <w:gridCol w:w="5235"/>
-        <w:gridCol w:w="5235"/>
+        <w:gridCol w:w="7088"/>
+        <w:gridCol w:w="3382"/>
       </w:tblGrid>
       <w:tr>
         <w:tc>
           <w:tcPr>
-            <w:tcW w:w="5235" w:type="dxa"/>
-            <w:tcBorders>
-              <w:top w:val="nil"/>
-              <w:left w:val="nil"/>
-              <w:bottom w:val="nil"/>
-              <w:right w:val="nil"/>
-            </w:tcBorders>
-            <w:tcMar>
-              <w:top w:w="40" w:type="dxa"/>
-              <w:left w:w="0" w:type="dxa"/>
-              <w:bottom w:w="40" w:type="dxa"/>
-              <w:right w:w="0" w:type="dxa"/>
-            </w:tcMar>
-            <w:hideMark/>
-          </w:tcPr>
-          <w:p>
-            <w:pPr>
-              <w:spacing w:after="0" w:line="280" w:lineRule="atLeast"/>
-              <w:outlineLvl w:val="4"/>
-              <w:rPr>
-                <w:rFonts w:ascii="Times New Roman" w:eastAsia="Times New Roman" w:hAnsi="Times New Roman" w:cs="Times New Roman"/>
-                <w:b/>
-                <w:bCs/>
-                <w:lang w:eastAsia="en-CA"/>
-              </w:rPr>
-            </w:pPr>
-            <w:r>
-              <w:rPr>
-                <w:rFonts w:ascii="Times New Roman" w:eastAsia="Times New Roman" w:hAnsi="Times New Roman" w:cs="Times New Roman"/>
-                <w:b/>
-                <w:bCs/>
-                <w:lang w:eastAsia="en-CA"/>
-              </w:rPr>
-              <w:t>Cawthra P</w:t>
-            </w:r>
-            <w:r>
-              <w:rPr>
-                <w:rFonts w:ascii="Times New Roman" w:eastAsia="Times New Roman" w:hAnsi="Times New Roman" w:cs="Times New Roman"/>
-                <w:b/>
-                <w:bCs/>
-                <w:lang w:eastAsia="en-CA"/>
-              </w:rPr>
-              <w:t>ark Secondary School</w:t>
-            </w:r>
-          </w:p>
-          <w:p>
-            <w:pPr>
-              <w:spacing w:after="0" w:line="240" w:lineRule="auto"/>
-              <w:rPr>
-                <w:rFonts w:ascii="Times New Roman" w:eastAsia="Times New Roman" w:hAnsi="Times New Roman" w:cs="Times New Roman"/>
-                <w:i/>
-                <w:iCs/>
-                <w:lang w:eastAsia="en-CA"/>
-              </w:rPr>
-            </w:pPr>
-            <w:r>
-              <w:rPr>
-                <w:rFonts w:ascii="Times New Roman" w:eastAsia="Times New Roman" w:hAnsi="Times New Roman" w:cs="Times New Roman"/>
-                <w:i/>
-                <w:iCs/>
-                <w:lang w:eastAsia="en-CA"/>
-              </w:rPr>
-              <w:t>OSSD</w:t>
-            </w:r>
-          </w:p>
-          <w:p>
-            <w:pPr>
-              <w:spacing w:after="0" w:line="240" w:lineRule="auto"/>
-              <w:rPr>
-                <w:rFonts w:ascii="Times New Roman" w:eastAsia="Times New Roman" w:hAnsi="Times New Roman" w:cs="Times New Roman"/>
-                <w:i/>
-                <w:iCs/>
-                <w:lang w:eastAsia="en-CA"/>
-              </w:rPr>
-            </w:pPr>
-          </w:p>
-          <w:p>
-            <w:pPr>
-              <w:spacing w:after="0" w:line="240" w:lineRule="auto"/>
-              <w:rPr>
-                <w:rFonts w:ascii="Times New Roman" w:eastAsia="Times New Roman" w:hAnsi="Times New Roman" w:cs="Times New Roman"/>
-                <w:b/>
-                <w:iCs/>
-                <w:lang w:eastAsia="en-CA"/>
-              </w:rPr>
-            </w:pPr>
-            <w:r>
-              <w:rPr>
-                <w:rFonts w:ascii="Times New Roman" w:eastAsia="Times New Roman" w:hAnsi="Times New Roman" w:cs="Times New Roman"/>
-                <w:b/>
-                <w:iCs/>
-                <w:lang w:eastAsia="en-CA"/>
-              </w:rPr>
-              <w:t>Sheridan College: Computer</w:t>
-            </w:r>
-            <w:r>
-              <w:rPr>
-                <w:rFonts w:ascii="Times New Roman" w:eastAsia="Times New Roman" w:hAnsi="Times New Roman" w:cs="Times New Roman"/>
-                <w:b/>
-                <w:iCs/>
-                <w:lang w:eastAsia="en-CA"/>
-              </w:rPr>
-              <w:t xml:space="preserve"> Software and </w:t>
-            </w:r>
-            <w:r>
-              <w:rPr>
-                <w:rFonts w:ascii="Times New Roman" w:eastAsia="Times New Roman" w:hAnsi="Times New Roman" w:cs="Times New Roman"/>
-                <w:b/>
-                <w:iCs/>
-                <w:lang w:eastAsia="en-CA"/>
-              </w:rPr>
-              <w:t>Network Engineer</w:t>
-            </w:r>
-          </w:p>
-        </w:tc>
-        <w:tc>
-          <w:tcPr>
-            <w:tcW w:w="5235" w:type="dxa"/>
+            <w:tcW w:w="7088" w:type="dxa"/>
             <w:tcBorders>
               <w:top w:val="nil"/>
               <w:left w:val="nil"/>
@@ -672,15 +1134,118 @@
               <w:spacing w:after="0" w:line="240" w:lineRule="auto"/>
               <w:rPr>
                 <w:rFonts w:ascii="Times New Roman" w:eastAsia="Times New Roman" w:hAnsi="Times New Roman" w:cs="Times New Roman"/>
+                <w:b/>
+                <w:iCs/>
+                <w:sz w:val="20"/>
+                <w:szCs w:val="20"/>
                 <w:lang w:eastAsia="en-CA"/>
               </w:rPr>
             </w:pPr>
             <w:r>
               <w:rPr>
                 <w:rFonts w:ascii="Times New Roman" w:eastAsia="Times New Roman" w:hAnsi="Times New Roman" w:cs="Times New Roman"/>
-                <w:lang w:eastAsia="en-CA"/>
-              </w:rPr>
-              <w:t>Mississauga, Ontario</w:t>
+                <w:b/>
+                <w:iCs/>
+                <w:sz w:val="20"/>
+                <w:szCs w:val="20"/>
+                <w:lang w:eastAsia="en-CA"/>
+              </w:rPr>
+              <w:t>Sheridan College: Computer Software and Network Engineer</w:t>
+            </w:r>
+            <w:r>
+              <w:rPr>
+                <w:rFonts w:ascii="Times New Roman" w:eastAsia="Times New Roman" w:hAnsi="Times New Roman" w:cs="Times New Roman"/>
+                <w:b/>
+                <w:iCs/>
+                <w:sz w:val="20"/>
+                <w:szCs w:val="20"/>
+                <w:lang w:eastAsia="en-CA"/>
+              </w:rPr>
+              <w:br/>
+            </w:r>
+            <w:r>
+              <w:rPr>
+                <w:rFonts w:ascii="Times New Roman" w:eastAsia="Times New Roman" w:hAnsi="Times New Roman" w:cs="Times New Roman"/>
+                <w:bCs/>
+                <w:iCs/>
+                <w:sz w:val="20"/>
+                <w:szCs w:val="20"/>
+                <w:lang w:eastAsia="en-CA"/>
+              </w:rPr>
+              <w:t>Completing second year of three-year program</w:t>
+            </w:r>
+            <w:r>
+              <w:rPr>
+                <w:rFonts w:ascii="Times New Roman" w:eastAsia="Times New Roman" w:hAnsi="Times New Roman" w:cs="Times New Roman"/>
+                <w:bCs/>
+                <w:iCs/>
+                <w:sz w:val="20"/>
+                <w:szCs w:val="20"/>
+                <w:lang w:eastAsia="en-CA"/>
+              </w:rPr>
+              <w:t>-GPA 3.5/4.0</w:t>
+            </w:r>
+          </w:p>
+        </w:tc>
+        <w:tc>
+          <w:tcPr>
+            <w:tcW w:w="3382" w:type="dxa"/>
+            <w:tcBorders>
+              <w:top w:val="nil"/>
+              <w:left w:val="nil"/>
+              <w:bottom w:val="nil"/>
+              <w:right w:val="nil"/>
+            </w:tcBorders>
+            <w:tcMar>
+              <w:top w:w="40" w:type="dxa"/>
+              <w:left w:w="0" w:type="dxa"/>
+              <w:bottom w:w="40" w:type="dxa"/>
+              <w:right w:w="0" w:type="dxa"/>
+            </w:tcMar>
+            <w:hideMark/>
+          </w:tcPr>
+          <w:p>
+            <w:pPr>
+              <w:spacing w:after="0" w:line="240" w:lineRule="auto"/>
+              <w:rPr>
+                <w:rFonts w:ascii="Times New Roman" w:eastAsia="Times New Roman" w:hAnsi="Times New Roman" w:cs="Times New Roman"/>
+                <w:i/>
+                <w:iCs/>
+                <w:sz w:val="20"/>
+                <w:szCs w:val="20"/>
+                <w:lang w:eastAsia="en-CA"/>
+              </w:rPr>
+            </w:pPr>
+            <w:r>
+              <w:rPr>
+                <w:rFonts w:ascii="Times New Roman" w:eastAsia="Times New Roman" w:hAnsi="Times New Roman" w:cs="Times New Roman"/>
+                <w:iCs/>
+                <w:sz w:val="20"/>
+                <w:szCs w:val="20"/>
+                <w:lang w:eastAsia="en-CA"/>
+              </w:rPr>
+              <w:t>Oakville</w:t>
+            </w:r>
+            <w:r>
+              <w:rPr>
+                <w:rFonts w:ascii="Times New Roman" w:eastAsia="Times New Roman" w:hAnsi="Times New Roman" w:cs="Times New Roman"/>
+                <w:i/>
+                <w:iCs/>
+                <w:sz w:val="20"/>
+                <w:szCs w:val="20"/>
+                <w:lang w:eastAsia="en-CA"/>
+              </w:rPr>
+              <w:t xml:space="preserve">, </w:t>
+            </w:r>
+            <w:r>
+              <w:rPr>
+                <w:rFonts w:ascii="Times New Roman" w:eastAsia="Times New Roman" w:hAnsi="Times New Roman" w:cs="Times New Roman"/>
+                <w:iCs/>
+                <w:sz w:val="20"/>
+                <w:szCs w:val="20"/>
+                <w:lang w:eastAsia="en-CA"/>
+              </w:rPr>
+              <w:t>Ontario</w:t>
             </w:r>
           </w:p>
           <w:p>
@@ -690,93 +1255,34 @@
                 <w:rFonts w:ascii="Times New Roman" w:eastAsia="Times New Roman" w:hAnsi="Times New Roman" w:cs="Times New Roman"/>
                 <w:i/>
                 <w:iCs/>
+                <w:sz w:val="20"/>
+                <w:szCs w:val="20"/>
                 <w:lang w:eastAsia="en-CA"/>
               </w:rPr>
             </w:pPr>
             <w:r>
               <w:rPr>
                 <w:rFonts w:ascii="Times New Roman" w:eastAsia="Times New Roman" w:hAnsi="Times New Roman" w:cs="Times New Roman"/>
+                <w:b/>
+                <w:bCs/>
                 <w:i/>
                 <w:iCs/>
-                <w:lang w:eastAsia="en-CA"/>
-              </w:rPr>
-              <w:t>September 2014</w:t>
+                <w:sz w:val="20"/>
+                <w:szCs w:val="20"/>
+                <w:lang w:eastAsia="en-CA"/>
+              </w:rPr>
+              <w:t>Expected Graduation 2021</w:t>
             </w:r>
             <w:r>
               <w:rPr>
                 <w:rFonts w:ascii="Times New Roman" w:eastAsia="Times New Roman" w:hAnsi="Times New Roman" w:cs="Times New Roman"/>
                 <w:i/>
                 <w:iCs/>
-                <w:lang w:eastAsia="en-CA"/>
-              </w:rPr>
-              <w:t xml:space="preserve"> - June 2017</w:t>
-            </w:r>
-          </w:p>
-          <w:p>
-            <w:pPr>
-              <w:spacing w:after="0" w:line="240" w:lineRule="auto"/>
-              <w:rPr>
-                <w:rFonts w:ascii="Times New Roman" w:eastAsia="Times New Roman" w:hAnsi="Times New Roman" w:cs="Times New Roman"/>
-                <w:i/>
-                <w:iCs/>
-                <w:lang w:eastAsia="en-CA"/>
-              </w:rPr>
-            </w:pPr>
-          </w:p>
-          <w:p>
-            <w:pPr>
-              <w:spacing w:after="0" w:line="240" w:lineRule="auto"/>
-              <w:rPr>
-                <w:rFonts w:ascii="Times New Roman" w:eastAsia="Times New Roman" w:hAnsi="Times New Roman" w:cs="Times New Roman"/>
-                <w:i/>
-                <w:iCs/>
-                <w:lang w:eastAsia="en-CA"/>
-              </w:rPr>
-            </w:pPr>
-            <w:r>
-              <w:rPr>
-                <w:rFonts w:ascii="Times New Roman" w:eastAsia="Times New Roman" w:hAnsi="Times New Roman" w:cs="Times New Roman"/>
-                <w:iCs/>
-                <w:lang w:eastAsia="en-CA"/>
-              </w:rPr>
-              <w:t>Oakville</w:t>
-            </w:r>
-            <w:r>
-              <w:rPr>
-                <w:rFonts w:ascii="Times New Roman" w:eastAsia="Times New Roman" w:hAnsi="Times New Roman" w:cs="Times New Roman"/>
-                <w:i/>
-                <w:iCs/>
-                <w:lang w:eastAsia="en-CA"/>
-              </w:rPr>
-              <w:t xml:space="preserve">, </w:t>
-            </w:r>
-            <w:r>
-              <w:rPr>
-                <w:rFonts w:ascii="Times New Roman" w:eastAsia="Times New Roman" w:hAnsi="Times New Roman" w:cs="Times New Roman"/>
-                <w:iCs/>
-                <w:lang w:eastAsia="en-CA"/>
-              </w:rPr>
-              <w:t>Ontario</w:t>
-            </w:r>
-          </w:p>
-          <w:p>
-            <w:pPr>
-              <w:spacing w:after="0" w:line="240" w:lineRule="auto"/>
-              <w:rPr>
-                <w:rFonts w:ascii="Times New Roman" w:eastAsia="Times New Roman" w:hAnsi="Times New Roman" w:cs="Times New Roman"/>
-                <w:i/>
-                <w:iCs/>
-                <w:lang w:eastAsia="en-CA"/>
-              </w:rPr>
-            </w:pPr>
-            <w:r>
-              <w:rPr>
-                <w:rFonts w:ascii="Times New Roman" w:eastAsia="Times New Roman" w:hAnsi="Times New Roman" w:cs="Times New Roman"/>
-                <w:i/>
-                <w:iCs/>
-                <w:lang w:eastAsia="en-CA"/>
-              </w:rPr>
-              <w:t xml:space="preserve">September 2017- Present </w:t>
+                <w:sz w:val="20"/>
+                <w:szCs w:val="20"/>
+                <w:lang w:eastAsia="en-CA"/>
+              </w:rPr>
+              <w:t xml:space="preserve"> </w:t>
             </w:r>
           </w:p>
         </w:tc>
@@ -810,6 +1316,7 @@
           <w:szCs w:val="16"/>
           <w:lang w:eastAsia="en-CA"/>
         </w:rPr>
+        <w:lastRenderedPageBreak/>
         <w:t>WORK EXPERIENCE</w:t>
       </w:r>
     </w:p>
@@ -854,6 +1361,8 @@
                 <w:rFonts w:ascii="Times New Roman" w:eastAsia="Times New Roman" w:hAnsi="Times New Roman" w:cs="Times New Roman"/>
                 <w:b/>
                 <w:bCs/>
+                <w:sz w:val="20"/>
+                <w:szCs w:val="20"/>
                 <w:lang w:eastAsia="en-CA"/>
               </w:rPr>
             </w:pPr>
@@ -862,6 +1371,8 @@
                 <w:rFonts w:ascii="Times New Roman" w:eastAsia="Times New Roman" w:hAnsi="Times New Roman" w:cs="Times New Roman"/>
                 <w:b/>
                 <w:bCs/>
+                <w:sz w:val="20"/>
+                <w:szCs w:val="20"/>
                 <w:lang w:eastAsia="en-CA"/>
               </w:rPr>
               <w:t>Tim Hortons</w:t>
@@ -874,6 +1385,8 @@
                 <w:rFonts w:ascii="Times New Roman" w:eastAsia="Times New Roman" w:hAnsi="Times New Roman" w:cs="Times New Roman"/>
                 <w:i/>
                 <w:iCs/>
+                <w:sz w:val="20"/>
+                <w:szCs w:val="20"/>
                 <w:lang w:eastAsia="en-CA"/>
               </w:rPr>
             </w:pPr>
@@ -882,6 +1395,8 @@
                 <w:rFonts w:ascii="Times New Roman" w:eastAsia="Times New Roman" w:hAnsi="Times New Roman" w:cs="Times New Roman"/>
                 <w:i/>
                 <w:iCs/>
+                <w:sz w:val="20"/>
+                <w:szCs w:val="20"/>
                 <w:lang w:eastAsia="en-CA"/>
               </w:rPr>
               <w:t>Team member</w:t>
@@ -911,12 +1426,16 @@
               <w:spacing w:after="0" w:line="240" w:lineRule="auto"/>
               <w:rPr>
                 <w:rFonts w:ascii="Times New Roman" w:eastAsia="Times New Roman" w:hAnsi="Times New Roman" w:cs="Times New Roman"/>
+                <w:sz w:val="20"/>
+                <w:szCs w:val="20"/>
                 <w:lang w:eastAsia="en-CA"/>
               </w:rPr>
             </w:pPr>
             <w:r>
               <w:rPr>
                 <w:rFonts w:ascii="Times New Roman" w:eastAsia="Times New Roman" w:hAnsi="Times New Roman" w:cs="Times New Roman"/>
+                <w:sz w:val="20"/>
+                <w:szCs w:val="20"/>
                 <w:lang w:eastAsia="en-CA"/>
               </w:rPr>
               <w:t>Mississauga, Ontario</w:t>
@@ -929,6 +1448,8 @@
                 <w:rFonts w:ascii="Times New Roman" w:eastAsia="Times New Roman" w:hAnsi="Times New Roman" w:cs="Times New Roman"/>
                 <w:i/>
                 <w:iCs/>
+                <w:sz w:val="20"/>
+                <w:szCs w:val="20"/>
                 <w:lang w:eastAsia="en-CA"/>
               </w:rPr>
             </w:pPr>
@@ -937,6 +1458,8 @@
                 <w:rFonts w:ascii="Times New Roman" w:eastAsia="Times New Roman" w:hAnsi="Times New Roman" w:cs="Times New Roman"/>
                 <w:i/>
                 <w:iCs/>
+                <w:sz w:val="20"/>
+                <w:szCs w:val="20"/>
                 <w:lang w:eastAsia="en-CA"/>
               </w:rPr>
               <w:t>September</w:t>
@@ -946,6 +1469,8 @@
                 <w:rFonts w:ascii="Times New Roman" w:eastAsia="Times New Roman" w:hAnsi="Times New Roman" w:cs="Times New Roman"/>
                 <w:i/>
                 <w:iCs/>
+                <w:sz w:val="20"/>
+                <w:szCs w:val="20"/>
                 <w:lang w:eastAsia="en-CA"/>
               </w:rPr>
               <w:t xml:space="preserve"> 2015</w:t>
@@ -955,6 +1480,8 @@
                 <w:rFonts w:ascii="Times New Roman" w:eastAsia="Times New Roman" w:hAnsi="Times New Roman" w:cs="Times New Roman"/>
                 <w:i/>
                 <w:iCs/>
+                <w:sz w:val="20"/>
+                <w:szCs w:val="20"/>
                 <w:lang w:eastAsia="en-CA"/>
               </w:rPr>
               <w:t xml:space="preserve"> </w:t>
@@ -964,6 +1491,8 @@
                 <w:rFonts w:ascii="Times New Roman" w:eastAsia="Times New Roman" w:hAnsi="Times New Roman" w:cs="Times New Roman"/>
                 <w:i/>
                 <w:iCs/>
+                <w:sz w:val="20"/>
+                <w:szCs w:val="20"/>
                 <w:lang w:eastAsia="en-CA"/>
               </w:rPr>
               <w:t>–</w:t>
@@ -973,6 +1502,8 @@
                 <w:rFonts w:ascii="Times New Roman" w:eastAsia="Times New Roman" w:hAnsi="Times New Roman" w:cs="Times New Roman"/>
                 <w:i/>
                 <w:iCs/>
+                <w:sz w:val="20"/>
+                <w:szCs w:val="20"/>
                 <w:lang w:eastAsia="en-CA"/>
               </w:rPr>
               <w:t xml:space="preserve"> </w:t>
@@ -982,6 +1513,8 @@
                 <w:rFonts w:ascii="Times New Roman" w:eastAsia="Times New Roman" w:hAnsi="Times New Roman" w:cs="Times New Roman"/>
                 <w:i/>
                 <w:iCs/>
+                <w:sz w:val="20"/>
+                <w:szCs w:val="20"/>
                 <w:lang w:eastAsia="en-CA"/>
               </w:rPr>
               <w:t>October</w:t>
@@ -991,6 +1524,8 @@
                 <w:rFonts w:ascii="Times New Roman" w:eastAsia="Times New Roman" w:hAnsi="Times New Roman" w:cs="Times New Roman"/>
                 <w:i/>
                 <w:iCs/>
+                <w:sz w:val="20"/>
+                <w:szCs w:val="20"/>
                 <w:lang w:eastAsia="en-CA"/>
               </w:rPr>
               <w:t xml:space="preserve"> 2017</w:t>
@@ -1010,29 +1545,37 @@
         <w:ind w:left="300"/>
         <w:rPr>
           <w:rFonts w:ascii="Times New Roman" w:eastAsia="Times New Roman" w:hAnsi="Times New Roman" w:cs="Times New Roman"/>
-          <w:lang w:eastAsia="en-CA"/>
-        </w:rPr>
-      </w:pPr>
-      <w:r>
-        <w:rPr>
-          <w:rFonts w:ascii="Times New Roman" w:eastAsia="Times New Roman" w:hAnsi="Times New Roman" w:cs="Times New Roman"/>
-          <w:lang w:eastAsia="en-CA"/>
-        </w:rPr>
-        <w:t>Work in the back as a baker, make food for customers and work stor</w:t>
-      </w:r>
-      <w:r>
-        <w:rPr>
-          <w:rFonts w:ascii="Times New Roman" w:eastAsia="Times New Roman" w:hAnsi="Times New Roman" w:cs="Times New Roman"/>
-          <w:lang w:eastAsia="en-CA"/>
-        </w:rPr>
-        <w:t>e</w:t>
-      </w:r>
-      <w:r>
-        <w:rPr>
-          <w:rFonts w:ascii="Times New Roman" w:eastAsia="Times New Roman" w:hAnsi="Times New Roman" w:cs="Times New Roman"/>
-          <w:lang w:eastAsia="en-CA"/>
-        </w:rPr>
-        <w:t>front</w:t>
+          <w:sz w:val="20"/>
+          <w:szCs w:val="20"/>
+          <w:lang w:eastAsia="en-CA"/>
+        </w:rPr>
+      </w:pPr>
+      <w:r>
+        <w:rPr>
+          <w:rFonts w:ascii="Times New Roman" w:eastAsia="Times New Roman" w:hAnsi="Times New Roman" w:cs="Times New Roman"/>
+          <w:sz w:val="20"/>
+          <w:szCs w:val="20"/>
+          <w:lang w:eastAsia="en-CA"/>
+        </w:rPr>
+        <w:t>Provide</w:t>
+      </w:r>
+      <w:r>
+        <w:rPr>
+          <w:rFonts w:ascii="Times New Roman" w:eastAsia="Times New Roman" w:hAnsi="Times New Roman" w:cs="Times New Roman"/>
+          <w:sz w:val="20"/>
+          <w:szCs w:val="20"/>
+          <w:lang w:eastAsia="en-CA"/>
+        </w:rPr>
+        <w:t>d</w:t>
+      </w:r>
+      <w:r>
+        <w:rPr>
+          <w:rFonts w:ascii="Times New Roman" w:eastAsia="Times New Roman" w:hAnsi="Times New Roman" w:cs="Times New Roman"/>
+          <w:sz w:val="20"/>
+          <w:szCs w:val="20"/>
+          <w:lang w:eastAsia="en-CA"/>
+        </w:rPr>
+        <w:t xml:space="preserve"> great customer service and support for in store merchandise.</w:t>
       </w:r>
     </w:p>
     <w:p>
@@ -1054,21 +1597,28 @@
           <w:rFonts w:ascii="Times New Roman" w:eastAsia="Times New Roman" w:hAnsi="Times New Roman" w:cs="Times New Roman"/>
           <w:lang w:eastAsia="en-CA"/>
         </w:rPr>
-        <w:t>Provide</w:t>
-      </w:r>
-      <w:r>
-        <w:rPr>
-          <w:rFonts w:ascii="Times New Roman" w:eastAsia="Times New Roman" w:hAnsi="Times New Roman" w:cs="Times New Roman"/>
-          <w:lang w:eastAsia="en-CA"/>
-        </w:rPr>
-        <w:t>d</w:t>
-      </w:r>
-      <w:r>
-        <w:rPr>
-          <w:rFonts w:ascii="Times New Roman" w:eastAsia="Times New Roman" w:hAnsi="Times New Roman" w:cs="Times New Roman"/>
-          <w:lang w:eastAsia="en-CA"/>
-        </w:rPr>
-        <w:t xml:space="preserve"> great customer service and support for in store merchandise.</w:t>
+        <w:t xml:space="preserve">Kept a </w:t>
+      </w:r>
+      <w:r>
+        <w:rPr>
+          <w:rFonts w:ascii="Times New Roman" w:eastAsia="Times New Roman" w:hAnsi="Times New Roman" w:cs="Times New Roman"/>
+          <w:lang w:eastAsia="en-CA"/>
+        </w:rPr>
+        <w:t>clean and</w:t>
+      </w:r>
+      <w:r>
+        <w:rPr>
+          <w:rFonts w:ascii="Times New Roman" w:eastAsia="Times New Roman" w:hAnsi="Times New Roman" w:cs="Times New Roman"/>
+          <w:lang w:eastAsia="en-CA"/>
+        </w:rPr>
+        <w:t xml:space="preserve"> friendly environment</w:t>
+      </w:r>
+      <w:r>
+        <w:rPr>
+          <w:rFonts w:ascii="Times New Roman" w:eastAsia="Times New Roman" w:hAnsi="Times New Roman" w:cs="Times New Roman"/>
+          <w:lang w:eastAsia="en-CA"/>
+        </w:rPr>
+        <w:t xml:space="preserve"> for team members and customers</w:t>
       </w:r>
     </w:p>
     <w:p>
@@ -1090,104 +1640,15 @@
           <w:rFonts w:ascii="Times New Roman" w:eastAsia="Times New Roman" w:hAnsi="Times New Roman" w:cs="Times New Roman"/>
           <w:lang w:eastAsia="en-CA"/>
         </w:rPr>
-        <w:t>Operate computerized cash register system.</w:t>
-      </w:r>
-    </w:p>
-    <w:p>
-      <w:pPr>
-        <w:numPr>
-          <w:ilvl w:val="0"/>
-          <w:numId w:val="1"/>
-        </w:numPr>
-        <w:shd w:val="clear" w:color="auto" w:fill="FFFFFF"/>
-        <w:spacing w:after="135" w:line="240" w:lineRule="auto"/>
-        <w:ind w:left="300"/>
-        <w:rPr>
-          <w:rFonts w:ascii="Times New Roman" w:eastAsia="Times New Roman" w:hAnsi="Times New Roman" w:cs="Times New Roman"/>
-          <w:lang w:eastAsia="en-CA"/>
-        </w:rPr>
-      </w:pPr>
-      <w:r>
-        <w:rPr>
-          <w:rFonts w:ascii="Times New Roman" w:eastAsia="Times New Roman" w:hAnsi="Times New Roman" w:cs="Times New Roman"/>
-          <w:lang w:eastAsia="en-CA"/>
-        </w:rPr>
-        <w:t xml:space="preserve">Kept a </w:t>
-      </w:r>
-      <w:r>
-        <w:rPr>
-          <w:rFonts w:ascii="Times New Roman" w:eastAsia="Times New Roman" w:hAnsi="Times New Roman" w:cs="Times New Roman"/>
-          <w:lang w:eastAsia="en-CA"/>
-        </w:rPr>
-        <w:t>clean and</w:t>
-      </w:r>
-      <w:r>
-        <w:rPr>
-          <w:rFonts w:ascii="Times New Roman" w:eastAsia="Times New Roman" w:hAnsi="Times New Roman" w:cs="Times New Roman"/>
-          <w:lang w:eastAsia="en-CA"/>
-        </w:rPr>
-        <w:t xml:space="preserve"> friendly environment</w:t>
-      </w:r>
-      <w:r>
-        <w:rPr>
-          <w:rFonts w:ascii="Times New Roman" w:eastAsia="Times New Roman" w:hAnsi="Times New Roman" w:cs="Times New Roman"/>
-          <w:lang w:eastAsia="en-CA"/>
-        </w:rPr>
-        <w:t xml:space="preserve"> for team members and customers</w:t>
-      </w:r>
-    </w:p>
-    <w:p>
-      <w:pPr>
-        <w:numPr>
-          <w:ilvl w:val="0"/>
-          <w:numId w:val="1"/>
-        </w:numPr>
-        <w:shd w:val="clear" w:color="auto" w:fill="FFFFFF"/>
-        <w:spacing w:after="135" w:line="240" w:lineRule="auto"/>
-        <w:ind w:left="300"/>
-        <w:rPr>
-          <w:rFonts w:ascii="Times New Roman" w:eastAsia="Times New Roman" w:hAnsi="Times New Roman" w:cs="Times New Roman"/>
-          <w:lang w:eastAsia="en-CA"/>
-        </w:rPr>
-      </w:pPr>
-      <w:r>
-        <w:rPr>
-          <w:rFonts w:ascii="Times New Roman" w:eastAsia="Times New Roman" w:hAnsi="Times New Roman" w:cs="Times New Roman"/>
-          <w:lang w:eastAsia="en-CA"/>
-        </w:rPr>
-        <w:t>Always offered a helping hand to anyone that needed it (disabilities)</w:t>
-      </w:r>
-    </w:p>
-    <w:p>
-      <w:pPr>
-        <w:numPr>
-          <w:ilvl w:val="0"/>
-          <w:numId w:val="1"/>
-        </w:numPr>
-        <w:shd w:val="clear" w:color="auto" w:fill="FFFFFF"/>
-        <w:spacing w:after="135" w:line="240" w:lineRule="auto"/>
-        <w:ind w:left="300"/>
-        <w:rPr>
-          <w:rFonts w:ascii="Times New Roman" w:eastAsia="Times New Roman" w:hAnsi="Times New Roman" w:cs="Times New Roman"/>
-          <w:lang w:eastAsia="en-CA"/>
-        </w:rPr>
-      </w:pPr>
-      <w:r>
-        <w:rPr>
-          <w:rFonts w:ascii="Times New Roman" w:eastAsia="Times New Roman" w:hAnsi="Times New Roman" w:cs="Times New Roman"/>
-          <w:lang w:eastAsia="en-CA"/>
-        </w:rPr>
         <w:t xml:space="preserve">Always was able to help team members/ </w:t>
       </w:r>
-      <w:proofErr w:type="spellStart"/>
-      <w:r>
-        <w:rPr>
-          <w:rFonts w:ascii="Times New Roman" w:eastAsia="Times New Roman" w:hAnsi="Times New Roman" w:cs="Times New Roman"/>
-          <w:lang w:eastAsia="en-CA"/>
-        </w:rPr>
-        <w:t>managment</w:t>
-      </w:r>
-      <w:proofErr w:type="spellEnd"/>
+      <w:r>
+        <w:rPr>
+          <w:rFonts w:ascii="Times New Roman" w:eastAsia="Times New Roman" w:hAnsi="Times New Roman" w:cs="Times New Roman"/>
+          <w:lang w:eastAsia="en-CA"/>
+        </w:rPr>
+        <w:t>management</w:t>
+      </w:r>
     </w:p>
     <w:tbl>
       <w:tblPr>
@@ -1239,19 +1700,8 @@
                 <w:bCs/>
                 <w:lang w:eastAsia="en-CA"/>
               </w:rPr>
-              <w:t xml:space="preserve">Little </w:t>
-            </w:r>
-            <w:proofErr w:type="spellStart"/>
-            <w:r>
-              <w:rPr>
-                <w:rFonts w:ascii="Times New Roman" w:eastAsia="Times New Roman" w:hAnsi="Times New Roman" w:cs="Times New Roman"/>
-                <w:b/>
-                <w:bCs/>
-                <w:lang w:eastAsia="en-CA"/>
-              </w:rPr>
-              <w:t>Ceasers</w:t>
-            </w:r>
-            <w:proofErr w:type="spellEnd"/>
+              <w:t>Little Ceasers</w:t>
+            </w:r>
           </w:p>
           <w:p>
             <w:pPr>
@@ -1446,72 +1896,22 @@
           <w:rFonts w:ascii="Times New Roman" w:eastAsia="Times New Roman" w:hAnsi="Times New Roman" w:cs="Times New Roman"/>
           <w:lang w:eastAsia="en-CA"/>
         </w:rPr>
-        <w:t>Gave customers reasons to come back to the store</w:t>
-      </w:r>
-    </w:p>
-    <w:p>
-      <w:pPr>
-        <w:numPr>
-          <w:ilvl w:val="0"/>
-          <w:numId w:val="1"/>
-        </w:numPr>
-        <w:shd w:val="clear" w:color="auto" w:fill="FFFFFF"/>
-        <w:spacing w:after="135" w:line="240" w:lineRule="auto"/>
-        <w:ind w:left="300"/>
-        <w:rPr>
-          <w:rFonts w:ascii="Times New Roman" w:eastAsia="Times New Roman" w:hAnsi="Times New Roman" w:cs="Times New Roman"/>
-          <w:lang w:eastAsia="en-CA"/>
-        </w:rPr>
-      </w:pPr>
-      <w:r>
-        <w:rPr>
-          <w:rFonts w:ascii="Times New Roman" w:eastAsia="Times New Roman" w:hAnsi="Times New Roman" w:cs="Times New Roman"/>
-          <w:lang w:eastAsia="en-CA"/>
-        </w:rPr>
-        <w:t>Used an old school cash register as well as the updated one.</w:t>
-      </w:r>
-    </w:p>
-    <w:p>
-      <w:pPr>
-        <w:numPr>
-          <w:ilvl w:val="0"/>
-          <w:numId w:val="1"/>
-        </w:numPr>
-        <w:shd w:val="clear" w:color="auto" w:fill="FFFFFF"/>
-        <w:spacing w:after="135" w:line="240" w:lineRule="auto"/>
-        <w:ind w:left="300"/>
-        <w:rPr>
-          <w:rFonts w:ascii="Times New Roman" w:eastAsia="Times New Roman" w:hAnsi="Times New Roman" w:cs="Times New Roman"/>
-          <w:lang w:eastAsia="en-CA"/>
-        </w:rPr>
-      </w:pPr>
-      <w:r>
-        <w:rPr>
-          <w:rFonts w:ascii="Times New Roman" w:eastAsia="Times New Roman" w:hAnsi="Times New Roman" w:cs="Times New Roman"/>
-          <w:lang w:eastAsia="en-CA"/>
-        </w:rPr>
-        <w:t>Kept a clean and friendly environment for team members and customers</w:t>
-      </w:r>
-    </w:p>
-    <w:p>
-      <w:pPr>
-        <w:shd w:val="clear" w:color="auto" w:fill="FFFFFF"/>
-        <w:spacing w:after="135" w:line="240" w:lineRule="auto"/>
-        <w:rPr>
-          <w:rFonts w:ascii="Times New Roman" w:eastAsia="Times New Roman" w:hAnsi="Times New Roman" w:cs="Times New Roman"/>
-          <w:lang w:eastAsia="en-CA"/>
-        </w:rPr>
-      </w:pPr>
-    </w:p>
-    <w:p>
-      <w:pPr>
-        <w:shd w:val="clear" w:color="auto" w:fill="FFFFFF"/>
-        <w:spacing w:after="135" w:line="240" w:lineRule="auto"/>
-        <w:rPr>
-          <w:rFonts w:ascii="Times New Roman" w:eastAsia="Times New Roman" w:hAnsi="Times New Roman" w:cs="Times New Roman"/>
-          <w:lang w:eastAsia="en-CA"/>
-        </w:rPr>
-      </w:pPr>
+        <w:t>Provide</w:t>
+      </w:r>
+      <w:r>
+        <w:rPr>
+          <w:rFonts w:ascii="Times New Roman" w:eastAsia="Times New Roman" w:hAnsi="Times New Roman" w:cs="Times New Roman"/>
+          <w:lang w:eastAsia="en-CA"/>
+        </w:rPr>
+        <w:t>d</w:t>
+      </w:r>
+      <w:r>
+        <w:rPr>
+          <w:rFonts w:ascii="Times New Roman" w:eastAsia="Times New Roman" w:hAnsi="Times New Roman" w:cs="Times New Roman"/>
+          <w:lang w:eastAsia="en-CA"/>
+        </w:rPr>
+        <w:t xml:space="preserve"> great customer service and support for in store merchandise.</w:t>
+      </w:r>
     </w:p>
     <w:tbl>
       <w:tblPr>
@@ -1557,92 +1957,32 @@
                 <w:lang w:eastAsia="en-CA"/>
               </w:rPr>
             </w:pPr>
-          </w:p>
-          <w:p>
-            <w:pPr>
-              <w:spacing w:after="0" w:line="280" w:lineRule="atLeast"/>
-              <w:outlineLvl w:val="4"/>
+            <w:r>
               <w:rPr>
                 <w:rFonts w:ascii="Times New Roman" w:eastAsia="Times New Roman" w:hAnsi="Times New Roman" w:cs="Times New Roman"/>
                 <w:b/>
                 <w:bCs/>
                 <w:lang w:eastAsia="en-CA"/>
               </w:rPr>
-            </w:pPr>
-          </w:p>
-          <w:p>
-            <w:pPr>
-              <w:spacing w:after="0" w:line="280" w:lineRule="atLeast"/>
-              <w:outlineLvl w:val="4"/>
+              <w:t>Ba</w:t>
+            </w:r>
+            <w:r>
               <w:rPr>
                 <w:rFonts w:ascii="Times New Roman" w:eastAsia="Times New Roman" w:hAnsi="Times New Roman" w:cs="Times New Roman"/>
                 <w:b/>
                 <w:bCs/>
                 <w:lang w:eastAsia="en-CA"/>
               </w:rPr>
-            </w:pPr>
-          </w:p>
-          <w:p>
-            <w:pPr>
-              <w:spacing w:after="0" w:line="280" w:lineRule="atLeast"/>
-              <w:outlineLvl w:val="4"/>
+              <w:t>A</w:t>
+            </w:r>
+            <w:r>
               <w:rPr>
                 <w:rFonts w:ascii="Times New Roman" w:eastAsia="Times New Roman" w:hAnsi="Times New Roman" w:cs="Times New Roman"/>
                 <w:b/>
                 <w:bCs/>
                 <w:lang w:eastAsia="en-CA"/>
               </w:rPr>
-            </w:pPr>
-          </w:p>
-          <w:p>
-            <w:pPr>
-              <w:spacing w:after="0" w:line="280" w:lineRule="atLeast"/>
-              <w:outlineLvl w:val="4"/>
-              <w:rPr>
-                <w:rFonts w:ascii="Times New Roman" w:eastAsia="Times New Roman" w:hAnsi="Times New Roman" w:cs="Times New Roman"/>
-                <w:b/>
-                <w:bCs/>
-                <w:lang w:eastAsia="en-CA"/>
-              </w:rPr>
-            </w:pPr>
-            <w:proofErr w:type="spellStart"/>
-            <w:r>
-              <w:rPr>
-                <w:rFonts w:ascii="Times New Roman" w:eastAsia="Times New Roman" w:hAnsi="Times New Roman" w:cs="Times New Roman"/>
-                <w:b/>
-                <w:bCs/>
-                <w:lang w:eastAsia="en-CA"/>
-              </w:rPr>
-              <w:lastRenderedPageBreak/>
-              <w:t>Ba</w:t>
-            </w:r>
-            <w:r>
-              <w:rPr>
-                <w:rFonts w:ascii="Times New Roman" w:eastAsia="Times New Roman" w:hAnsi="Times New Roman" w:cs="Times New Roman"/>
-                <w:b/>
-                <w:bCs/>
-                <w:lang w:eastAsia="en-CA"/>
-              </w:rPr>
-              <w:t>A</w:t>
-            </w:r>
-            <w:r>
-              <w:rPr>
-                <w:rFonts w:ascii="Times New Roman" w:eastAsia="Times New Roman" w:hAnsi="Times New Roman" w:cs="Times New Roman"/>
-                <w:b/>
-                <w:bCs/>
-                <w:lang w:eastAsia="en-CA"/>
-              </w:rPr>
-              <w:t>m</w:t>
-            </w:r>
-            <w:proofErr w:type="spellEnd"/>
-            <w:r>
-              <w:rPr>
-                <w:rFonts w:ascii="Times New Roman" w:eastAsia="Times New Roman" w:hAnsi="Times New Roman" w:cs="Times New Roman"/>
-                <w:b/>
-                <w:bCs/>
-                <w:lang w:eastAsia="en-CA"/>
-              </w:rPr>
-              <w:t xml:space="preserve"> Production Warehouse</w:t>
+              <w:t xml:space="preserve">m Production </w:t>
             </w:r>
           </w:p>
           <w:p>
@@ -1662,7 +2002,7 @@
                 <w:iCs/>
                 <w:lang w:eastAsia="en-CA"/>
               </w:rPr>
-              <w:t>Warehouse Worker</w:t>
+              <w:t>Scenic Prep</w:t>
             </w:r>
           </w:p>
         </w:tc>
@@ -1733,7 +2073,6 @@
                 <w:rFonts w:ascii="Times New Roman" w:eastAsia="Times New Roman" w:hAnsi="Times New Roman" w:cs="Times New Roman"/>
                 <w:lang w:eastAsia="en-CA"/>
               </w:rPr>
-              <w:lastRenderedPageBreak/>
               <w:t>Oakville</w:t>
             </w:r>
             <w:r>
@@ -1806,16 +2145,7 @@
                 <w:iCs/>
                 <w:lang w:eastAsia="en-CA"/>
               </w:rPr>
-              <w:t>September</w:t>
-            </w:r>
-            <w:r>
-              <w:rPr>
-                <w:rFonts w:ascii="Times New Roman" w:eastAsia="Times New Roman" w:hAnsi="Times New Roman" w:cs="Times New Roman"/>
-                <w:i/>
-                <w:iCs/>
-                <w:lang w:eastAsia="en-CA"/>
-              </w:rPr>
-              <w:t>2018</w:t>
+              <w:t>Present</w:t>
             </w:r>
           </w:p>
         </w:tc>
@@ -1847,7 +2177,21 @@
           <w:rFonts w:ascii="Times New Roman" w:eastAsia="Times New Roman" w:hAnsi="Times New Roman" w:cs="Times New Roman"/>
           <w:lang w:eastAsia="en-CA"/>
         </w:rPr>
-        <w:t xml:space="preserve">help for organizing </w:t>
+        <w:t>help for organizing</w:t>
+      </w:r>
+      <w:r>
+        <w:rPr>
+          <w:rFonts w:ascii="Times New Roman" w:eastAsia="Times New Roman" w:hAnsi="Times New Roman" w:cs="Times New Roman"/>
+          <w:lang w:eastAsia="en-CA"/>
+        </w:rPr>
+        <w:t xml:space="preserve"> inventory for</w:t>
+      </w:r>
+      <w:r>
+        <w:rPr>
+          <w:rFonts w:ascii="Times New Roman" w:eastAsia="Times New Roman" w:hAnsi="Times New Roman" w:cs="Times New Roman"/>
+          <w:lang w:eastAsia="en-CA"/>
+        </w:rPr>
+        <w:t xml:space="preserve"> </w:t>
       </w:r>
       <w:r>
         <w:rPr>
@@ -1876,7 +2220,14 @@
           <w:rFonts w:ascii="Times New Roman" w:eastAsia="Times New Roman" w:hAnsi="Times New Roman" w:cs="Times New Roman"/>
           <w:lang w:eastAsia="en-CA"/>
         </w:rPr>
-        <w:t>Helped set up small events that were held (Honda Indie Accuracy Challenge)</w:t>
+        <w:t>Trusted to</w:t>
+      </w:r>
+      <w:r>
+        <w:rPr>
+          <w:rFonts w:ascii="Times New Roman" w:eastAsia="Times New Roman" w:hAnsi="Times New Roman" w:cs="Times New Roman"/>
+          <w:lang w:eastAsia="en-CA"/>
+        </w:rPr>
+        <w:t xml:space="preserve"> set up small events that were held </w:t>
       </w:r>
     </w:p>
     <w:p>
@@ -1898,7 +2249,7 @@
           <w:rFonts w:ascii="Times New Roman" w:eastAsia="Times New Roman" w:hAnsi="Times New Roman" w:cs="Times New Roman"/>
           <w:lang w:eastAsia="en-CA"/>
         </w:rPr>
-        <w:t>Kept a clean and friendly environment for team members and customers</w:t>
+        <w:t xml:space="preserve">Always offered a helping hand to anyone that needed it </w:t>
       </w:r>
     </w:p>
     <w:p>
@@ -1920,57 +2271,6 @@
           <w:rFonts w:ascii="Times New Roman" w:eastAsia="Times New Roman" w:hAnsi="Times New Roman" w:cs="Times New Roman"/>
           <w:lang w:eastAsia="en-CA"/>
         </w:rPr>
-        <w:t xml:space="preserve">Always offered a helping hand to anyone that needed it </w:t>
-      </w:r>
-    </w:p>
-    <w:p>
-      <w:pPr>
-        <w:numPr>
-          <w:ilvl w:val="0"/>
-          <w:numId w:val="1"/>
-        </w:numPr>
-        <w:shd w:val="clear" w:color="auto" w:fill="FFFFFF"/>
-        <w:spacing w:after="135" w:line="240" w:lineRule="auto"/>
-        <w:ind w:left="300"/>
-        <w:rPr>
-          <w:rFonts w:ascii="Times New Roman" w:eastAsia="Times New Roman" w:hAnsi="Times New Roman" w:cs="Times New Roman"/>
-          <w:lang w:eastAsia="en-CA"/>
-        </w:rPr>
-      </w:pPr>
-      <w:r>
-        <w:rPr>
-          <w:rFonts w:ascii="Times New Roman" w:eastAsia="Times New Roman" w:hAnsi="Times New Roman" w:cs="Times New Roman"/>
-          <w:lang w:eastAsia="en-CA"/>
-        </w:rPr>
-        <w:t xml:space="preserve">Always was able to help team members/ </w:t>
-      </w:r>
-      <w:r>
-        <w:rPr>
-          <w:rFonts w:ascii="Times New Roman" w:eastAsia="Times New Roman" w:hAnsi="Times New Roman" w:cs="Times New Roman"/>
-          <w:lang w:eastAsia="en-CA"/>
-        </w:rPr>
-        <w:t>management</w:t>
-      </w:r>
-    </w:p>
-    <w:p>
-      <w:pPr>
-        <w:numPr>
-          <w:ilvl w:val="0"/>
-          <w:numId w:val="1"/>
-        </w:numPr>
-        <w:shd w:val="clear" w:color="auto" w:fill="FFFFFF"/>
-        <w:spacing w:after="135" w:line="240" w:lineRule="auto"/>
-        <w:ind w:left="300"/>
-        <w:rPr>
-          <w:rFonts w:ascii="Times New Roman" w:eastAsia="Times New Roman" w:hAnsi="Times New Roman" w:cs="Times New Roman"/>
-          <w:lang w:eastAsia="en-CA"/>
-        </w:rPr>
-      </w:pPr>
-      <w:r>
-        <w:rPr>
-          <w:rFonts w:ascii="Times New Roman" w:eastAsia="Times New Roman" w:hAnsi="Times New Roman" w:cs="Times New Roman"/>
-          <w:lang w:eastAsia="en-CA"/>
-        </w:rPr>
         <w:t>Always hard working and stayed on task</w:t>
       </w:r>
     </w:p>
@@ -1997,886 +2297,15 @@
     </w:p>
     <w:p>
       <w:pPr>
-        <w:pBdr>
-          <w:bottom w:val="single" w:sz="8" w:space="4" w:color="E6E6E6"/>
-        </w:pBdr>
-        <w:shd w:val="clear" w:color="auto" w:fill="FFFFFF"/>
-        <w:spacing w:before="300" w:after="75" w:line="240" w:lineRule="auto"/>
-        <w:outlineLvl w:val="3"/>
-        <w:rPr>
-          <w:rFonts w:ascii="Arial" w:eastAsia="Times New Roman" w:hAnsi="Arial" w:cs="Arial"/>
-          <w:b/>
-          <w:bCs/>
-          <w:caps/>
-          <w:sz w:val="16"/>
-          <w:szCs w:val="16"/>
-          <w:lang w:eastAsia="en-CA"/>
-        </w:rPr>
-      </w:pPr>
-      <w:r>
-        <w:rPr>
-          <w:rFonts w:ascii="Arial" w:eastAsia="Times New Roman" w:hAnsi="Arial" w:cs="Arial"/>
-          <w:b/>
-          <w:bCs/>
-          <w:caps/>
-          <w:sz w:val="16"/>
-          <w:szCs w:val="16"/>
-          <w:lang w:eastAsia="en-CA"/>
-        </w:rPr>
-        <w:t>EXTRA-CURRICULAR</w:t>
-      </w:r>
-      <w:r>
-        <w:rPr>
-          <w:rFonts w:ascii="Arial" w:eastAsia="Times New Roman" w:hAnsi="Arial" w:cs="Arial"/>
-          <w:b/>
-          <w:bCs/>
-          <w:caps/>
-          <w:sz w:val="16"/>
-          <w:szCs w:val="16"/>
-          <w:lang w:eastAsia="en-CA"/>
-        </w:rPr>
-        <w:t xml:space="preserve"> Activites</w:t>
-      </w:r>
-    </w:p>
-    <w:tbl>
-      <w:tblPr>
-        <w:tblW w:w="10470" w:type="dxa"/>
-        <w:tblCellMar>
-          <w:left w:w="0" w:type="dxa"/>
-          <w:right w:w="0" w:type="dxa"/>
-        </w:tblCellMar>
-        <w:tblLook w:val="04A0" w:firstRow="1" w:lastRow="0" w:firstColumn="1" w:lastColumn="0" w:noHBand="0" w:noVBand="1"/>
-      </w:tblPr>
-      <w:tblGrid>
-        <w:gridCol w:w="5235"/>
-        <w:gridCol w:w="5235"/>
-      </w:tblGrid>
-      <w:tr>
-        <w:trPr>
-          <w:trHeight w:val="379"/>
-        </w:trPr>
-        <w:tc>
-          <w:tcPr>
-            <w:tcW w:w="5235" w:type="dxa"/>
-            <w:tcBorders>
-              <w:top w:val="nil"/>
-              <w:left w:val="nil"/>
-              <w:bottom w:val="nil"/>
-              <w:right w:val="nil"/>
-            </w:tcBorders>
-            <w:tcMar>
-              <w:top w:w="40" w:type="dxa"/>
-              <w:left w:w="0" w:type="dxa"/>
-              <w:bottom w:w="40" w:type="dxa"/>
-              <w:right w:w="0" w:type="dxa"/>
-            </w:tcMar>
-            <w:vAlign w:val="center"/>
-            <w:hideMark/>
-          </w:tcPr>
-          <w:p>
-            <w:pPr>
-              <w:spacing w:after="0" w:line="240" w:lineRule="auto"/>
-              <w:rPr>
-                <w:rFonts w:ascii="Times New Roman" w:eastAsia="Times New Roman" w:hAnsi="Times New Roman" w:cs="Times New Roman"/>
-                <w:lang w:eastAsia="en-CA"/>
-              </w:rPr>
-            </w:pPr>
-            <w:r>
-              <w:rPr>
-                <w:rFonts w:ascii="Times New Roman" w:eastAsia="Times New Roman" w:hAnsi="Times New Roman" w:cs="Times New Roman"/>
-                <w:lang w:eastAsia="en-CA"/>
-              </w:rPr>
-              <w:t xml:space="preserve">Active </w:t>
-            </w:r>
-            <w:r>
-              <w:rPr>
-                <w:rFonts w:ascii="Times New Roman" w:eastAsia="Times New Roman" w:hAnsi="Times New Roman" w:cs="Times New Roman"/>
-                <w:lang w:eastAsia="en-CA"/>
-              </w:rPr>
-              <w:t>Member of High School Soccer</w:t>
-            </w:r>
-            <w:r>
-              <w:rPr>
-                <w:rFonts w:ascii="Times New Roman" w:eastAsia="Times New Roman" w:hAnsi="Times New Roman" w:cs="Times New Roman"/>
-                <w:lang w:eastAsia="en-CA"/>
-              </w:rPr>
-              <w:t xml:space="preserve"> Team</w:t>
-            </w:r>
-          </w:p>
-        </w:tc>
-        <w:tc>
-          <w:tcPr>
-            <w:tcW w:w="5235" w:type="dxa"/>
-            <w:tcBorders>
-              <w:top w:val="nil"/>
-              <w:left w:val="nil"/>
-              <w:bottom w:val="nil"/>
-              <w:right w:val="nil"/>
-            </w:tcBorders>
-            <w:tcMar>
-              <w:top w:w="40" w:type="dxa"/>
-              <w:left w:w="0" w:type="dxa"/>
-              <w:bottom w:w="40" w:type="dxa"/>
-              <w:right w:w="0" w:type="dxa"/>
-            </w:tcMar>
-            <w:vAlign w:val="center"/>
-            <w:hideMark/>
-          </w:tcPr>
-          <w:p>
-            <w:pPr>
-              <w:shd w:val="clear" w:color="auto" w:fill="FFFFFF"/>
-              <w:spacing w:after="135" w:line="240" w:lineRule="auto"/>
-              <w:rPr>
-                <w:rFonts w:ascii="Times New Roman" w:eastAsia="Times New Roman" w:hAnsi="Times New Roman" w:cs="Times New Roman"/>
-                <w:i/>
-                <w:iCs/>
-                <w:lang w:eastAsia="en-CA"/>
-              </w:rPr>
-            </w:pPr>
-            <w:r>
-              <w:rPr>
-                <w:rFonts w:ascii="Times New Roman" w:eastAsia="Times New Roman" w:hAnsi="Times New Roman" w:cs="Times New Roman"/>
-                <w:i/>
-                <w:lang w:eastAsia="en-CA"/>
-              </w:rPr>
-              <w:t>From 2016-2017</w:t>
-            </w:r>
-          </w:p>
-        </w:tc>
-      </w:tr>
-    </w:tbl>
-    <w:p>
-      <w:pPr>
+        <w:pStyle w:val="ListParagraph"/>
         <w:shd w:val="clear" w:color="auto" w:fill="FFFFFF"/>
         <w:spacing w:after="135" w:line="240" w:lineRule="auto"/>
-        <w:rPr>
-          <w:rFonts w:ascii="Times New Roman" w:eastAsia="Times New Roman" w:hAnsi="Times New Roman" w:cs="Times New Roman"/>
-          <w:lang w:eastAsia="en-CA"/>
-        </w:rPr>
-      </w:pPr>
-    </w:p>
-    <w:p>
-      <w:pPr>
-        <w:shd w:val="clear" w:color="auto" w:fill="FFFFFF"/>
-        <w:spacing w:after="135" w:line="240" w:lineRule="auto"/>
-        <w:rPr>
-          <w:rFonts w:ascii="Times New Roman" w:eastAsia="Times New Roman" w:hAnsi="Times New Roman" w:cs="Times New Roman"/>
-          <w:lang w:eastAsia="en-CA"/>
-        </w:rPr>
-      </w:pPr>
-      <w:r>
-        <w:rPr>
-          <w:rFonts w:ascii="Times New Roman" w:eastAsia="Times New Roman" w:hAnsi="Times New Roman" w:cs="Times New Roman"/>
-          <w:lang w:eastAsia="en-CA"/>
-        </w:rPr>
-        <w:t>Member of the Dixie Soccer Club Team</w:t>
-      </w:r>
-      <w:r>
-        <w:rPr>
-          <w:rFonts w:ascii="Times New Roman" w:eastAsia="Times New Roman" w:hAnsi="Times New Roman" w:cs="Times New Roman"/>
-          <w:lang w:eastAsia="en-CA"/>
-        </w:rPr>
-        <w:tab/>
-      </w:r>
-      <w:r>
-        <w:rPr>
-          <w:rFonts w:ascii="Times New Roman" w:eastAsia="Times New Roman" w:hAnsi="Times New Roman" w:cs="Times New Roman"/>
-          <w:lang w:eastAsia="en-CA"/>
-        </w:rPr>
-        <w:tab/>
-      </w:r>
-      <w:r>
-        <w:rPr>
-          <w:rFonts w:ascii="Times New Roman" w:eastAsia="Times New Roman" w:hAnsi="Times New Roman" w:cs="Times New Roman"/>
-          <w:lang w:eastAsia="en-CA"/>
-        </w:rPr>
-        <w:tab/>
-        <w:t xml:space="preserve">   </w:t>
-      </w:r>
-      <w:r>
-        <w:rPr>
-          <w:rFonts w:ascii="Times New Roman" w:eastAsia="Times New Roman" w:hAnsi="Times New Roman" w:cs="Times New Roman"/>
-          <w:i/>
-          <w:lang w:eastAsia="en-CA"/>
-        </w:rPr>
-        <w:t>Summer of 201</w:t>
-      </w:r>
-      <w:r>
-        <w:rPr>
-          <w:rFonts w:ascii="Times New Roman" w:eastAsia="Times New Roman" w:hAnsi="Times New Roman" w:cs="Times New Roman"/>
-          <w:i/>
-          <w:lang w:eastAsia="en-CA"/>
-        </w:rPr>
-        <w:t>8</w:t>
-      </w:r>
-    </w:p>
-    <w:p>
-      <w:pPr>
-        <w:shd w:val="clear" w:color="auto" w:fill="FFFFFF"/>
-        <w:spacing w:after="135" w:line="240" w:lineRule="auto"/>
-        <w:rPr>
-          <w:rFonts w:ascii="Times New Roman" w:eastAsia="Times New Roman" w:hAnsi="Times New Roman" w:cs="Times New Roman"/>
-          <w:lang w:eastAsia="en-CA"/>
-        </w:rPr>
-      </w:pPr>
-    </w:p>
-    <w:p>
-      <w:pPr>
-        <w:shd w:val="clear" w:color="auto" w:fill="FFFFFF"/>
-        <w:spacing w:after="135" w:line="240" w:lineRule="auto"/>
-        <w:rPr>
-          <w:rFonts w:ascii="Times New Roman" w:eastAsia="Times New Roman" w:hAnsi="Times New Roman" w:cs="Times New Roman"/>
-          <w:i/>
-          <w:lang w:eastAsia="en-CA"/>
-        </w:rPr>
-      </w:pPr>
-      <w:r>
-        <w:rPr>
-          <w:rFonts w:ascii="Times New Roman" w:eastAsia="Times New Roman" w:hAnsi="Times New Roman" w:cs="Times New Roman"/>
-          <w:lang w:eastAsia="en-CA"/>
-        </w:rPr>
-        <w:t>Played in Mississauga Hockey League</w:t>
-      </w:r>
-      <w:r>
-        <w:rPr>
-          <w:rFonts w:ascii="Times New Roman" w:eastAsia="Times New Roman" w:hAnsi="Times New Roman" w:cs="Times New Roman"/>
-          <w:lang w:eastAsia="en-CA"/>
-        </w:rPr>
-        <w:tab/>
-      </w:r>
-      <w:r>
-        <w:rPr>
-          <w:rFonts w:ascii="Times New Roman" w:eastAsia="Times New Roman" w:hAnsi="Times New Roman" w:cs="Times New Roman"/>
-          <w:lang w:eastAsia="en-CA"/>
-        </w:rPr>
-        <w:tab/>
-        <w:t xml:space="preserve">    </w:t>
-      </w:r>
-      <w:r>
-        <w:rPr>
-          <w:rFonts w:ascii="Times New Roman" w:eastAsia="Times New Roman" w:hAnsi="Times New Roman" w:cs="Times New Roman"/>
-          <w:lang w:eastAsia="en-CA"/>
-        </w:rPr>
-        <w:tab/>
-      </w:r>
-      <w:r>
-        <w:rPr>
-          <w:rFonts w:ascii="Times New Roman" w:eastAsia="Times New Roman" w:hAnsi="Times New Roman" w:cs="Times New Roman"/>
-          <w:i/>
-          <w:lang w:eastAsia="en-CA"/>
-        </w:rPr>
-        <w:t xml:space="preserve">    From 2006-201</w:t>
-      </w:r>
-    </w:p>
-    <w:p>
-      <w:pPr>
-        <w:shd w:val="clear" w:color="auto" w:fill="FFFFFF"/>
-        <w:spacing w:after="135" w:line="240" w:lineRule="auto"/>
-        <w:rPr>
-          <w:rFonts w:ascii="Times New Roman" w:eastAsia="Times New Roman" w:hAnsi="Times New Roman" w:cs="Times New Roman"/>
-          <w:i/>
-          <w:lang w:eastAsia="en-CA"/>
-        </w:rPr>
-      </w:pPr>
-    </w:p>
-    <w:p>
-      <w:pPr>
-        <w:shd w:val="clear" w:color="auto" w:fill="FFFFFF"/>
-        <w:spacing w:after="135" w:line="240" w:lineRule="auto"/>
-        <w:rPr>
-          <w:rFonts w:ascii="Times New Roman" w:eastAsia="Times New Roman" w:hAnsi="Times New Roman" w:cs="Times New Roman"/>
-          <w:lang w:eastAsia="en-CA"/>
-        </w:rPr>
-      </w:pPr>
-    </w:p>
-    <w:p>
-      <w:pPr>
-        <w:pBdr>
-          <w:bottom w:val="single" w:sz="8" w:space="4" w:color="E6E6E6"/>
-        </w:pBdr>
-        <w:shd w:val="clear" w:color="auto" w:fill="FFFFFF"/>
-        <w:spacing w:before="300" w:after="75" w:line="240" w:lineRule="auto"/>
-        <w:outlineLvl w:val="3"/>
-        <w:rPr>
-          <w:rFonts w:ascii="Arial" w:eastAsia="Times New Roman" w:hAnsi="Arial" w:cs="Arial"/>
-          <w:b/>
-          <w:bCs/>
-          <w:caps/>
-          <w:sz w:val="16"/>
-          <w:szCs w:val="16"/>
-          <w:lang w:eastAsia="en-CA"/>
-        </w:rPr>
-      </w:pPr>
-    </w:p>
-    <w:p>
-      <w:pPr>
-        <w:pBdr>
-          <w:bottom w:val="single" w:sz="8" w:space="4" w:color="E6E6E6"/>
-        </w:pBdr>
-        <w:shd w:val="clear" w:color="auto" w:fill="FFFFFF"/>
-        <w:spacing w:before="300" w:after="75" w:line="240" w:lineRule="auto"/>
-        <w:outlineLvl w:val="3"/>
-        <w:rPr>
-          <w:rFonts w:ascii="Arial" w:eastAsia="Times New Roman" w:hAnsi="Arial" w:cs="Arial"/>
-          <w:b/>
-          <w:bCs/>
-          <w:caps/>
-          <w:sz w:val="16"/>
-          <w:szCs w:val="16"/>
-          <w:lang w:eastAsia="en-CA"/>
-        </w:rPr>
-      </w:pPr>
-      <w:r>
-        <w:rPr>
-          <w:rFonts w:ascii="Arial" w:eastAsia="Times New Roman" w:hAnsi="Arial" w:cs="Arial"/>
-          <w:b/>
-          <w:bCs/>
-          <w:caps/>
-          <w:sz w:val="16"/>
-          <w:szCs w:val="16"/>
-          <w:lang w:eastAsia="en-CA"/>
-        </w:rPr>
-        <w:t>SKILLS AND ABILITIES</w:t>
-      </w:r>
-    </w:p>
-    <w:tbl>
-      <w:tblPr>
-        <w:tblW w:w="10620" w:type="dxa"/>
-        <w:tblCellMar>
-          <w:left w:w="0" w:type="dxa"/>
-          <w:right w:w="0" w:type="dxa"/>
-        </w:tblCellMar>
-        <w:tblLook w:val="04A0" w:firstRow="1" w:lastRow="0" w:firstColumn="1" w:lastColumn="0" w:noHBand="0" w:noVBand="1"/>
-      </w:tblPr>
-      <w:tblGrid>
-        <w:gridCol w:w="5310"/>
-        <w:gridCol w:w="5310"/>
-      </w:tblGrid>
-      <w:tr>
-        <w:trPr>
-          <w:trHeight w:val="832"/>
-        </w:trPr>
-        <w:tc>
-          <w:tcPr>
-            <w:tcW w:w="5310" w:type="dxa"/>
-            <w:tcBorders>
-              <w:top w:val="nil"/>
-              <w:left w:val="nil"/>
-              <w:bottom w:val="nil"/>
-              <w:right w:val="nil"/>
-            </w:tcBorders>
-            <w:tcMar>
-              <w:top w:w="40" w:type="dxa"/>
-              <w:left w:w="0" w:type="dxa"/>
-              <w:bottom w:w="40" w:type="dxa"/>
-              <w:right w:w="0" w:type="dxa"/>
-            </w:tcMar>
-            <w:hideMark/>
-          </w:tcPr>
-          <w:p>
-            <w:pPr>
-              <w:numPr>
-                <w:ilvl w:val="0"/>
-                <w:numId w:val="4"/>
-              </w:numPr>
-              <w:spacing w:after="135" w:line="240" w:lineRule="auto"/>
-              <w:ind w:left="300"/>
-              <w:rPr>
-                <w:rFonts w:ascii="Times New Roman" w:eastAsia="Times New Roman" w:hAnsi="Times New Roman" w:cs="Times New Roman"/>
-                <w:lang w:eastAsia="en-CA"/>
-              </w:rPr>
-            </w:pPr>
-            <w:r>
-              <w:rPr>
-                <w:rFonts w:ascii="Times New Roman" w:eastAsia="Times New Roman" w:hAnsi="Times New Roman" w:cs="Times New Roman"/>
-                <w:lang w:eastAsia="en-CA"/>
-              </w:rPr>
-              <w:t xml:space="preserve">Know how to use </w:t>
-            </w:r>
-            <w:r>
-              <w:rPr>
-                <w:rFonts w:ascii="Times New Roman" w:eastAsia="Times New Roman" w:hAnsi="Times New Roman" w:cs="Times New Roman"/>
-                <w:lang w:eastAsia="en-CA"/>
-              </w:rPr>
-              <w:t xml:space="preserve">the </w:t>
-            </w:r>
-            <w:r>
-              <w:rPr>
-                <w:rFonts w:ascii="Times New Roman" w:eastAsia="Times New Roman" w:hAnsi="Times New Roman" w:cs="Times New Roman"/>
-                <w:lang w:eastAsia="en-CA"/>
-              </w:rPr>
-              <w:t>cash register</w:t>
-            </w:r>
-          </w:p>
-          <w:p>
-            <w:pPr>
-              <w:numPr>
-                <w:ilvl w:val="0"/>
-                <w:numId w:val="5"/>
-              </w:numPr>
-              <w:spacing w:after="135" w:line="240" w:lineRule="auto"/>
-              <w:ind w:left="300"/>
-              <w:rPr>
-                <w:rFonts w:ascii="Times New Roman" w:eastAsia="Times New Roman" w:hAnsi="Times New Roman" w:cs="Times New Roman"/>
-                <w:lang w:eastAsia="en-CA"/>
-              </w:rPr>
-            </w:pPr>
-            <w:r>
-              <w:rPr>
-                <w:rFonts w:ascii="Times New Roman" w:eastAsia="Times New Roman" w:hAnsi="Times New Roman" w:cs="Times New Roman"/>
-                <w:lang w:eastAsia="en-CA"/>
-              </w:rPr>
-              <w:t xml:space="preserve">Provide great customer service </w:t>
-            </w:r>
-          </w:p>
-          <w:p>
-            <w:pPr>
-              <w:numPr>
-                <w:ilvl w:val="0"/>
-                <w:numId w:val="5"/>
-              </w:numPr>
-              <w:spacing w:after="135" w:line="240" w:lineRule="auto"/>
-              <w:ind w:left="300"/>
-              <w:rPr>
-                <w:rFonts w:ascii="Times New Roman" w:eastAsia="Times New Roman" w:hAnsi="Times New Roman" w:cs="Times New Roman"/>
-                <w:lang w:eastAsia="en-CA"/>
-              </w:rPr>
-            </w:pPr>
-            <w:r>
-              <w:rPr>
-                <w:rFonts w:ascii="Times New Roman" w:eastAsia="Times New Roman" w:hAnsi="Times New Roman" w:cs="Times New Roman"/>
-                <w:lang w:eastAsia="en-CA"/>
-              </w:rPr>
-              <w:t>Have handled troubling customer</w:t>
-            </w:r>
-          </w:p>
-          <w:p>
-            <w:pPr>
-              <w:numPr>
-                <w:ilvl w:val="0"/>
-                <w:numId w:val="5"/>
-              </w:numPr>
-              <w:spacing w:after="135" w:line="240" w:lineRule="auto"/>
-              <w:ind w:left="300"/>
-              <w:rPr>
-                <w:rFonts w:ascii="Times New Roman" w:eastAsia="Times New Roman" w:hAnsi="Times New Roman" w:cs="Times New Roman"/>
-                <w:lang w:eastAsia="en-CA"/>
-              </w:rPr>
-            </w:pPr>
-            <w:r>
-              <w:rPr>
-                <w:rFonts w:ascii="Times New Roman" w:eastAsia="Times New Roman" w:hAnsi="Times New Roman" w:cs="Times New Roman"/>
-                <w:lang w:eastAsia="en-CA"/>
-              </w:rPr>
-              <w:t xml:space="preserve">Have </w:t>
-            </w:r>
-            <w:r>
-              <w:rPr>
-                <w:rFonts w:ascii="Times New Roman" w:eastAsia="Times New Roman" w:hAnsi="Times New Roman" w:cs="Times New Roman"/>
-                <w:lang w:eastAsia="en-CA"/>
-              </w:rPr>
-              <w:t xml:space="preserve">Positive attitude </w:t>
-            </w:r>
-            <w:r>
-              <w:rPr>
-                <w:rFonts w:ascii="Times New Roman" w:eastAsia="Times New Roman" w:hAnsi="Times New Roman" w:cs="Times New Roman"/>
-                <w:lang w:eastAsia="en-CA"/>
-              </w:rPr>
-              <w:t>and behavior</w:t>
-            </w:r>
-          </w:p>
-          <w:p>
-            <w:pPr>
-              <w:numPr>
-                <w:ilvl w:val="0"/>
-                <w:numId w:val="5"/>
-              </w:numPr>
-              <w:spacing w:after="135" w:line="240" w:lineRule="auto"/>
-              <w:ind w:left="300"/>
-              <w:rPr>
-                <w:rFonts w:ascii="Times New Roman" w:eastAsia="Times New Roman" w:hAnsi="Times New Roman" w:cs="Times New Roman"/>
-                <w:lang w:eastAsia="en-CA"/>
-              </w:rPr>
-            </w:pPr>
-            <w:r>
-              <w:rPr>
-                <w:rFonts w:ascii="Times New Roman" w:eastAsia="Times New Roman" w:hAnsi="Times New Roman" w:cs="Times New Roman"/>
-                <w:lang w:eastAsia="en-CA"/>
-              </w:rPr>
-              <w:t xml:space="preserve">Have good responsibility </w:t>
-            </w:r>
-          </w:p>
-          <w:p>
-            <w:pPr>
-              <w:spacing w:after="135" w:line="240" w:lineRule="auto"/>
-              <w:rPr>
-                <w:rFonts w:ascii="Times New Roman" w:eastAsia="Times New Roman" w:hAnsi="Times New Roman" w:cs="Times New Roman"/>
-                <w:lang w:eastAsia="en-CA"/>
-              </w:rPr>
-            </w:pPr>
-          </w:p>
-          <w:p>
-            <w:pPr>
-              <w:spacing w:after="135" w:line="240" w:lineRule="auto"/>
-              <w:ind w:left="-60"/>
-              <w:rPr>
-                <w:rFonts w:ascii="Times New Roman" w:eastAsia="Times New Roman" w:hAnsi="Times New Roman" w:cs="Times New Roman"/>
-                <w:lang w:eastAsia="en-CA"/>
-              </w:rPr>
-            </w:pPr>
-          </w:p>
-        </w:tc>
-        <w:tc>
-          <w:tcPr>
-            <w:tcW w:w="5310" w:type="dxa"/>
-            <w:tcBorders>
-              <w:top w:val="nil"/>
-              <w:left w:val="nil"/>
-              <w:bottom w:val="nil"/>
-              <w:right w:val="nil"/>
-            </w:tcBorders>
-            <w:tcMar>
-              <w:top w:w="40" w:type="dxa"/>
-              <w:left w:w="0" w:type="dxa"/>
-              <w:bottom w:w="40" w:type="dxa"/>
-              <w:right w:w="0" w:type="dxa"/>
-            </w:tcMar>
-            <w:hideMark/>
-          </w:tcPr>
-          <w:p>
-            <w:pPr>
-              <w:numPr>
-                <w:ilvl w:val="0"/>
-                <w:numId w:val="6"/>
-              </w:numPr>
-              <w:spacing w:after="135" w:line="240" w:lineRule="auto"/>
-              <w:ind w:left="300"/>
-              <w:rPr>
-                <w:rFonts w:ascii="Times New Roman" w:eastAsia="Times New Roman" w:hAnsi="Times New Roman" w:cs="Times New Roman"/>
-                <w:lang w:eastAsia="en-CA"/>
-              </w:rPr>
-            </w:pPr>
-            <w:r>
-              <w:rPr>
-                <w:rFonts w:ascii="Times New Roman" w:eastAsia="Times New Roman" w:hAnsi="Times New Roman" w:cs="Times New Roman"/>
-                <w:lang w:eastAsia="en-CA"/>
-              </w:rPr>
-              <w:t xml:space="preserve">Have </w:t>
-            </w:r>
-            <w:r>
-              <w:rPr>
-                <w:rFonts w:ascii="Times New Roman" w:eastAsia="Times New Roman" w:hAnsi="Times New Roman" w:cs="Times New Roman"/>
-                <w:lang w:eastAsia="en-CA"/>
-              </w:rPr>
-              <w:t>great</w:t>
-            </w:r>
-            <w:r>
-              <w:rPr>
-                <w:rFonts w:ascii="Times New Roman" w:eastAsia="Times New Roman" w:hAnsi="Times New Roman" w:cs="Times New Roman"/>
-                <w:lang w:eastAsia="en-CA"/>
-              </w:rPr>
-              <w:t xml:space="preserve"> </w:t>
-            </w:r>
-            <w:r>
-              <w:rPr>
-                <w:rFonts w:ascii="Times New Roman" w:eastAsia="Times New Roman" w:hAnsi="Times New Roman" w:cs="Times New Roman"/>
-                <w:lang w:eastAsia="en-CA"/>
-              </w:rPr>
-              <w:t>time</w:t>
-            </w:r>
-            <w:r>
-              <w:rPr>
-                <w:rFonts w:ascii="Times New Roman" w:eastAsia="Times New Roman" w:hAnsi="Times New Roman" w:cs="Times New Roman"/>
-                <w:lang w:eastAsia="en-CA"/>
-              </w:rPr>
-              <w:t xml:space="preserve"> </w:t>
-            </w:r>
-            <w:r>
-              <w:rPr>
-                <w:rFonts w:ascii="Times New Roman" w:eastAsia="Times New Roman" w:hAnsi="Times New Roman" w:cs="Times New Roman"/>
-                <w:lang w:eastAsia="en-CA"/>
-              </w:rPr>
-              <w:t>management (stay on task</w:t>
-            </w:r>
-            <w:r>
-              <w:rPr>
-                <w:rFonts w:ascii="Times New Roman" w:eastAsia="Times New Roman" w:hAnsi="Times New Roman" w:cs="Times New Roman"/>
-                <w:lang w:eastAsia="en-CA"/>
-              </w:rPr>
-              <w:t>)</w:t>
-            </w:r>
-          </w:p>
-          <w:p>
-            <w:pPr>
-              <w:numPr>
-                <w:ilvl w:val="0"/>
-                <w:numId w:val="7"/>
-              </w:numPr>
-              <w:spacing w:after="135" w:line="240" w:lineRule="auto"/>
-              <w:ind w:left="300"/>
-              <w:rPr>
-                <w:rFonts w:ascii="Times New Roman" w:eastAsia="Times New Roman" w:hAnsi="Times New Roman" w:cs="Times New Roman"/>
-                <w:lang w:eastAsia="en-CA"/>
-              </w:rPr>
-            </w:pPr>
-            <w:r>
-              <w:rPr>
-                <w:rFonts w:ascii="Times New Roman" w:eastAsia="Times New Roman" w:hAnsi="Times New Roman" w:cs="Times New Roman"/>
-                <w:lang w:eastAsia="en-CA"/>
-              </w:rPr>
-              <w:t>Reliable and</w:t>
-            </w:r>
-            <w:r>
-              <w:rPr>
-                <w:rFonts w:ascii="Times New Roman" w:eastAsia="Times New Roman" w:hAnsi="Times New Roman" w:cs="Times New Roman"/>
-                <w:lang w:eastAsia="en-CA"/>
-              </w:rPr>
-              <w:t xml:space="preserve"> hard working </w:t>
-            </w:r>
-          </w:p>
-          <w:p>
-            <w:pPr>
-              <w:numPr>
-                <w:ilvl w:val="0"/>
-                <w:numId w:val="7"/>
-              </w:numPr>
-              <w:spacing w:after="135" w:line="240" w:lineRule="auto"/>
-              <w:ind w:left="300"/>
-              <w:rPr>
-                <w:rFonts w:ascii="Times New Roman" w:eastAsia="Times New Roman" w:hAnsi="Times New Roman" w:cs="Times New Roman"/>
-                <w:lang w:eastAsia="en-CA"/>
-              </w:rPr>
-            </w:pPr>
-            <w:r>
-              <w:rPr>
-                <w:rFonts w:ascii="Times New Roman" w:eastAsia="Times New Roman" w:hAnsi="Times New Roman" w:cs="Times New Roman"/>
-                <w:lang w:eastAsia="en-CA"/>
-              </w:rPr>
-              <w:t>Its easy for me to learn</w:t>
-            </w:r>
-          </w:p>
-          <w:p>
-            <w:pPr>
-              <w:numPr>
-                <w:ilvl w:val="0"/>
-                <w:numId w:val="7"/>
-              </w:numPr>
-              <w:spacing w:after="135" w:line="240" w:lineRule="auto"/>
-              <w:ind w:left="300"/>
-              <w:rPr>
-                <w:rFonts w:ascii="Times New Roman" w:eastAsia="Times New Roman" w:hAnsi="Times New Roman" w:cs="Times New Roman"/>
-                <w:lang w:eastAsia="en-CA"/>
-              </w:rPr>
-            </w:pPr>
-            <w:r>
-              <w:rPr>
-                <w:rFonts w:ascii="Times New Roman" w:eastAsia="Times New Roman" w:hAnsi="Times New Roman" w:cs="Times New Roman"/>
-                <w:lang w:eastAsia="en-CA"/>
-              </w:rPr>
-              <w:t>Great teamwork</w:t>
-            </w:r>
-          </w:p>
-          <w:p>
-            <w:pPr>
-              <w:numPr>
-                <w:ilvl w:val="0"/>
-                <w:numId w:val="7"/>
-              </w:numPr>
-              <w:spacing w:after="135" w:line="240" w:lineRule="auto"/>
-              <w:ind w:left="300"/>
-              <w:rPr>
-                <w:rFonts w:ascii="Times New Roman" w:eastAsia="Times New Roman" w:hAnsi="Times New Roman" w:cs="Times New Roman"/>
-                <w:lang w:eastAsia="en-CA"/>
-              </w:rPr>
-            </w:pPr>
-            <w:r>
-              <w:rPr>
-                <w:rFonts w:ascii="Times New Roman" w:eastAsia="Times New Roman" w:hAnsi="Times New Roman" w:cs="Times New Roman"/>
-                <w:lang w:eastAsia="en-CA"/>
-              </w:rPr>
-              <w:t>Have built and know the components of a pc and an idea of how they work</w:t>
-            </w:r>
-          </w:p>
-        </w:tc>
-      </w:tr>
-    </w:tbl>
-    <w:p>
-      <w:pPr>
-        <w:pBdr>
-          <w:bottom w:val="single" w:sz="8" w:space="4" w:color="E6E6E6"/>
-        </w:pBdr>
-        <w:shd w:val="clear" w:color="auto" w:fill="FFFFFF"/>
-        <w:spacing w:before="300" w:after="75" w:line="240" w:lineRule="auto"/>
-        <w:outlineLvl w:val="3"/>
-        <w:rPr>
-          <w:rFonts w:ascii="Arial" w:eastAsia="Times New Roman" w:hAnsi="Arial" w:cs="Arial"/>
-          <w:b/>
-          <w:bCs/>
-          <w:caps/>
-          <w:sz w:val="16"/>
-          <w:szCs w:val="16"/>
-          <w:lang w:eastAsia="en-CA"/>
-        </w:rPr>
-      </w:pPr>
-      <w:r>
-        <w:rPr>
-          <w:rFonts w:ascii="Arial" w:eastAsia="Times New Roman" w:hAnsi="Arial" w:cs="Arial"/>
-          <w:b/>
-          <w:bCs/>
-          <w:caps/>
-          <w:sz w:val="16"/>
-          <w:szCs w:val="16"/>
-          <w:lang w:eastAsia="en-CA"/>
-        </w:rPr>
-        <w:t>ACHIEVEMENTS</w:t>
-      </w:r>
-    </w:p>
-    <w:p>
-      <w:pPr>
-        <w:pStyle w:val="ListParagraph"/>
-        <w:numPr>
-          <w:ilvl w:val="0"/>
-          <w:numId w:val="8"/>
-        </w:numPr>
-        <w:shd w:val="clear" w:color="auto" w:fill="FFFFFF"/>
-        <w:spacing w:after="135" w:line="240" w:lineRule="auto"/>
-        <w:rPr>
-          <w:rFonts w:ascii="Times New Roman" w:eastAsia="Times New Roman" w:hAnsi="Times New Roman" w:cs="Times New Roman"/>
-          <w:lang w:eastAsia="en-CA"/>
-        </w:rPr>
-      </w:pPr>
-      <w:r>
-        <w:rPr>
-          <w:rFonts w:ascii="Times New Roman" w:eastAsia="Times New Roman" w:hAnsi="Times New Roman" w:cs="Times New Roman"/>
-          <w:lang w:eastAsia="en-CA"/>
-        </w:rPr>
-        <w:t>Two</w:t>
-      </w:r>
-      <w:r>
-        <w:rPr>
-          <w:rFonts w:ascii="Times New Roman" w:eastAsia="Times New Roman" w:hAnsi="Times New Roman" w:cs="Times New Roman"/>
-          <w:lang w:eastAsia="en-CA"/>
-        </w:rPr>
-        <w:t xml:space="preserve"> years of experience in the food industry</w:t>
-      </w:r>
-    </w:p>
-    <w:p>
-      <w:pPr>
-        <w:pStyle w:val="ListParagraph"/>
-        <w:numPr>
-          <w:ilvl w:val="0"/>
-          <w:numId w:val="8"/>
-        </w:numPr>
-        <w:shd w:val="clear" w:color="auto" w:fill="FFFFFF"/>
-        <w:spacing w:after="135" w:line="240" w:lineRule="auto"/>
-        <w:rPr>
-          <w:rFonts w:ascii="Times New Roman" w:eastAsia="Times New Roman" w:hAnsi="Times New Roman" w:cs="Times New Roman"/>
-          <w:lang w:eastAsia="en-CA"/>
-        </w:rPr>
-      </w:pPr>
-      <w:r>
-        <w:rPr>
-          <w:rFonts w:ascii="Times New Roman" w:eastAsia="Times New Roman" w:hAnsi="Times New Roman" w:cs="Times New Roman"/>
-          <w:lang w:eastAsia="en-CA"/>
-        </w:rPr>
-        <w:t>One year of experience</w:t>
-      </w:r>
-      <w:r>
-        <w:rPr>
-          <w:rFonts w:ascii="Times New Roman" w:eastAsia="Times New Roman" w:hAnsi="Times New Roman" w:cs="Times New Roman"/>
-          <w:lang w:eastAsia="en-CA"/>
-        </w:rPr>
-        <w:t xml:space="preserve"> baking for Tim Hortons</w:t>
-      </w:r>
-      <w:r>
-        <w:rPr>
-          <w:rFonts w:ascii="Times New Roman" w:eastAsia="Times New Roman" w:hAnsi="Times New Roman" w:cs="Times New Roman"/>
-          <w:lang w:eastAsia="en-CA"/>
-        </w:rPr>
-        <w:t xml:space="preserve"> </w:t>
-      </w:r>
-    </w:p>
-    <w:p>
-      <w:pPr>
-        <w:pStyle w:val="ListParagraph"/>
-        <w:numPr>
-          <w:ilvl w:val="0"/>
-          <w:numId w:val="8"/>
-        </w:numPr>
-        <w:shd w:val="clear" w:color="auto" w:fill="FFFFFF"/>
-        <w:spacing w:after="135" w:line="240" w:lineRule="auto"/>
-        <w:rPr>
-          <w:rFonts w:ascii="Times New Roman" w:eastAsia="Times New Roman" w:hAnsi="Times New Roman" w:cs="Times New Roman"/>
-          <w:lang w:eastAsia="en-CA"/>
-        </w:rPr>
-      </w:pPr>
-      <w:r>
-        <w:rPr>
-          <w:rFonts w:ascii="Times New Roman" w:eastAsia="Times New Roman" w:hAnsi="Times New Roman" w:cs="Times New Roman"/>
-          <w:lang w:eastAsia="en-CA"/>
-        </w:rPr>
-        <w:t>Won Dixie championship</w:t>
-      </w:r>
-      <w:r>
-        <w:rPr>
-          <w:rFonts w:ascii="Times New Roman" w:eastAsia="Times New Roman" w:hAnsi="Times New Roman" w:cs="Times New Roman"/>
-          <w:lang w:eastAsia="en-CA"/>
-        </w:rPr>
-        <w:t xml:space="preserve"> / </w:t>
-      </w:r>
-      <w:r>
-        <w:rPr>
-          <w:rFonts w:ascii="Times New Roman" w:eastAsia="Times New Roman" w:hAnsi="Times New Roman" w:cs="Times New Roman"/>
-          <w:lang w:eastAsia="en-CA"/>
-        </w:rPr>
-        <w:t xml:space="preserve">Achieved best team of the season </w:t>
-      </w:r>
-    </w:p>
-    <w:p>
-      <w:pPr>
-        <w:pStyle w:val="ListParagraph"/>
-        <w:numPr>
-          <w:ilvl w:val="0"/>
-          <w:numId w:val="8"/>
-        </w:numPr>
-        <w:shd w:val="clear" w:color="auto" w:fill="FFFFFF"/>
-        <w:spacing w:after="135" w:line="240" w:lineRule="auto"/>
-        <w:rPr>
-          <w:rFonts w:ascii="Times New Roman" w:eastAsia="Times New Roman" w:hAnsi="Times New Roman" w:cs="Times New Roman"/>
-          <w:lang w:eastAsia="en-CA"/>
-        </w:rPr>
-      </w:pPr>
-      <w:r>
-        <w:rPr>
-          <w:rFonts w:ascii="Times New Roman" w:eastAsia="Times New Roman" w:hAnsi="Times New Roman" w:cs="Times New Roman"/>
-          <w:lang w:eastAsia="en-CA"/>
-        </w:rPr>
-        <w:t>Won multiple MLH (hockey) medals</w:t>
-      </w:r>
-    </w:p>
-    <w:p>
-      <w:pPr>
-        <w:pStyle w:val="ListParagraph"/>
-        <w:numPr>
-          <w:ilvl w:val="0"/>
-          <w:numId w:val="8"/>
-        </w:numPr>
-        <w:shd w:val="clear" w:color="auto" w:fill="FFFFFF"/>
-        <w:spacing w:after="135" w:line="240" w:lineRule="auto"/>
-        <w:rPr>
-          <w:rFonts w:ascii="Times New Roman" w:eastAsia="Times New Roman" w:hAnsi="Times New Roman" w:cs="Times New Roman"/>
-          <w:lang w:eastAsia="en-CA"/>
-        </w:rPr>
-      </w:pPr>
-      <w:r>
-        <w:rPr>
-          <w:rFonts w:ascii="Times New Roman" w:eastAsia="Times New Roman" w:hAnsi="Times New Roman" w:cs="Times New Roman"/>
-          <w:lang w:eastAsia="en-CA"/>
-        </w:rPr>
-        <w:t>Played for the high school soccer team</w:t>
-      </w:r>
-      <w:bookmarkStart w:id="0" w:name="_GoBack"/>
-      <w:bookmarkEnd w:id="0"/>
+        <w:ind w:left="660"/>
+        <w:rPr>
+          <w:rFonts w:ascii="Times New Roman" w:eastAsia="Times New Roman" w:hAnsi="Times New Roman" w:cs="Times New Roman"/>
+          <w:lang w:eastAsia="en-CA"/>
+        </w:rPr>
+      </w:pPr>
     </w:p>
     <w:sectPr>
       <w:pgSz w:w="12240" w:h="15840"/>
@@ -3189,6 +2618,457 @@
     </w:lvl>
   </w:abstractNum>
   <w:abstractNum w:abstractNumId="2" w15:restartNumberingAfterBreak="0">
+    <w:nsid w:val="19A80347"/>
+    <w:multiLevelType w:val="hybridMultilevel"/>
+    <w:tmpl w:val="BF9A282C"/>
+    <w:lvl w:ilvl="0" w:tplc="67E88506">
+      <w:numFmt w:val="bullet"/>
+      <w:lvlText w:val="-"/>
+      <w:lvlJc w:val="left"/>
+      <w:pPr>
+        <w:ind w:left="720" w:hanging="360"/>
+      </w:pPr>
+      <w:rPr>
+        <w:rFonts w:ascii="Times New Roman" w:eastAsia="Times New Roman" w:hAnsi="Times New Roman" w:cs="Times New Roman" w:hint="default"/>
+      </w:rPr>
+    </w:lvl>
+    <w:lvl w:ilvl="1" w:tplc="10090003" w:tentative="1">
+      <w:start w:val="1"/>
+      <w:numFmt w:val="bullet"/>
+      <w:lvlText w:val="o"/>
+      <w:lvlJc w:val="left"/>
+      <w:pPr>
+        <w:ind w:left="1440" w:hanging="360"/>
+      </w:pPr>
+      <w:rPr>
+        <w:rFonts w:ascii="Courier New" w:hAnsi="Courier New" w:cs="Courier New" w:hint="default"/>
+      </w:rPr>
+    </w:lvl>
+    <w:lvl w:ilvl="2" w:tplc="10090005" w:tentative="1">
+      <w:start w:val="1"/>
+      <w:numFmt w:val="bullet"/>
+      <w:lvlText w:val=""/>
+      <w:lvlJc w:val="left"/>
+      <w:pPr>
+        <w:ind w:left="2160" w:hanging="360"/>
+      </w:pPr>
+      <w:rPr>
+        <w:rFonts w:ascii="Wingdings" w:hAnsi="Wingdings" w:hint="default"/>
+      </w:rPr>
+    </w:lvl>
+    <w:lvl w:ilvl="3" w:tplc="10090001" w:tentative="1">
+      <w:start w:val="1"/>
+      <w:numFmt w:val="bullet"/>
+      <w:lvlText w:val=""/>
+      <w:lvlJc w:val="left"/>
+      <w:pPr>
+        <w:ind w:left="2880" w:hanging="360"/>
+      </w:pPr>
+      <w:rPr>
+        <w:rFonts w:ascii="Symbol" w:hAnsi="Symbol" w:hint="default"/>
+      </w:rPr>
+    </w:lvl>
+    <w:lvl w:ilvl="4" w:tplc="10090003" w:tentative="1">
+      <w:start w:val="1"/>
+      <w:numFmt w:val="bullet"/>
+      <w:lvlText w:val="o"/>
+      <w:lvlJc w:val="left"/>
+      <w:pPr>
+        <w:ind w:left="3600" w:hanging="360"/>
+      </w:pPr>
+      <w:rPr>
+        <w:rFonts w:ascii="Courier New" w:hAnsi="Courier New" w:cs="Courier New" w:hint="default"/>
+      </w:rPr>
+    </w:lvl>
+    <w:lvl w:ilvl="5" w:tplc="10090005" w:tentative="1">
+      <w:start w:val="1"/>
+      <w:numFmt w:val="bullet"/>
+      <w:lvlText w:val=""/>
+      <w:lvlJc w:val="left"/>
+      <w:pPr>
+        <w:ind w:left="4320" w:hanging="360"/>
+      </w:pPr>
+      <w:rPr>
+        <w:rFonts w:ascii="Wingdings" w:hAnsi="Wingdings" w:hint="default"/>
+      </w:rPr>
+    </w:lvl>
+    <w:lvl w:ilvl="6" w:tplc="10090001" w:tentative="1">
+      <w:start w:val="1"/>
+      <w:numFmt w:val="bullet"/>
+      <w:lvlText w:val=""/>
+      <w:lvlJc w:val="left"/>
+      <w:pPr>
+        <w:ind w:left="5040" w:hanging="360"/>
+      </w:pPr>
+      <w:rPr>
+        <w:rFonts w:ascii="Symbol" w:hAnsi="Symbol" w:hint="default"/>
+      </w:rPr>
+    </w:lvl>
+    <w:lvl w:ilvl="7" w:tplc="10090003" w:tentative="1">
+      <w:start w:val="1"/>
+      <w:numFmt w:val="bullet"/>
+      <w:lvlText w:val="o"/>
+      <w:lvlJc w:val="left"/>
+      <w:pPr>
+        <w:ind w:left="5760" w:hanging="360"/>
+      </w:pPr>
+      <w:rPr>
+        <w:rFonts w:ascii="Courier New" w:hAnsi="Courier New" w:cs="Courier New" w:hint="default"/>
+      </w:rPr>
+    </w:lvl>
+    <w:lvl w:ilvl="8" w:tplc="10090005" w:tentative="1">
+      <w:start w:val="1"/>
+      <w:numFmt w:val="bullet"/>
+      <w:lvlText w:val=""/>
+      <w:lvlJc w:val="left"/>
+      <w:pPr>
+        <w:ind w:left="6480" w:hanging="360"/>
+      </w:pPr>
+      <w:rPr>
+        <w:rFonts w:ascii="Wingdings" w:hAnsi="Wingdings" w:hint="default"/>
+      </w:rPr>
+    </w:lvl>
+  </w:abstractNum>
+  <w:abstractNum w:abstractNumId="3" w15:restartNumberingAfterBreak="0">
+    <w:nsid w:val="30DA4CD3"/>
+    <w:multiLevelType w:val="hybridMultilevel"/>
+    <w:tmpl w:val="F42CC55E"/>
+    <w:lvl w:ilvl="0" w:tplc="96EEB46A">
+      <w:start w:val="647"/>
+      <w:numFmt w:val="bullet"/>
+      <w:lvlText w:val="-"/>
+      <w:lvlJc w:val="left"/>
+      <w:pPr>
+        <w:ind w:left="720" w:hanging="360"/>
+      </w:pPr>
+      <w:rPr>
+        <w:rFonts w:ascii="Times New Roman" w:eastAsia="Times New Roman" w:hAnsi="Times New Roman" w:cs="Times New Roman" w:hint="default"/>
+      </w:rPr>
+    </w:lvl>
+    <w:lvl w:ilvl="1" w:tplc="10090003" w:tentative="1">
+      <w:start w:val="1"/>
+      <w:numFmt w:val="bullet"/>
+      <w:lvlText w:val="o"/>
+      <w:lvlJc w:val="left"/>
+      <w:pPr>
+        <w:ind w:left="1440" w:hanging="360"/>
+      </w:pPr>
+      <w:rPr>
+        <w:rFonts w:ascii="Courier New" w:hAnsi="Courier New" w:cs="Courier New" w:hint="default"/>
+      </w:rPr>
+    </w:lvl>
+    <w:lvl w:ilvl="2" w:tplc="10090005" w:tentative="1">
+      <w:start w:val="1"/>
+      <w:numFmt w:val="bullet"/>
+      <w:lvlText w:val=""/>
+      <w:lvlJc w:val="left"/>
+      <w:pPr>
+        <w:ind w:left="2160" w:hanging="360"/>
+      </w:pPr>
+      <w:rPr>
+        <w:rFonts w:ascii="Wingdings" w:hAnsi="Wingdings" w:hint="default"/>
+      </w:rPr>
+    </w:lvl>
+    <w:lvl w:ilvl="3" w:tplc="10090001" w:tentative="1">
+      <w:start w:val="1"/>
+      <w:numFmt w:val="bullet"/>
+      <w:lvlText w:val=""/>
+      <w:lvlJc w:val="left"/>
+      <w:pPr>
+        <w:ind w:left="2880" w:hanging="360"/>
+      </w:pPr>
+      <w:rPr>
+        <w:rFonts w:ascii="Symbol" w:hAnsi="Symbol" w:hint="default"/>
+      </w:rPr>
+    </w:lvl>
+    <w:lvl w:ilvl="4" w:tplc="10090003" w:tentative="1">
+      <w:start w:val="1"/>
+      <w:numFmt w:val="bullet"/>
+      <w:lvlText w:val="o"/>
+      <w:lvlJc w:val="left"/>
+      <w:pPr>
+        <w:ind w:left="3600" w:hanging="360"/>
+      </w:pPr>
+      <w:rPr>
+        <w:rFonts w:ascii="Courier New" w:hAnsi="Courier New" w:cs="Courier New" w:hint="default"/>
+      </w:rPr>
+    </w:lvl>
+    <w:lvl w:ilvl="5" w:tplc="10090005" w:tentative="1">
+      <w:start w:val="1"/>
+      <w:numFmt w:val="bullet"/>
+      <w:lvlText w:val=""/>
+      <w:lvlJc w:val="left"/>
+      <w:pPr>
+        <w:ind w:left="4320" w:hanging="360"/>
+      </w:pPr>
+      <w:rPr>
+        <w:rFonts w:ascii="Wingdings" w:hAnsi="Wingdings" w:hint="default"/>
+      </w:rPr>
+    </w:lvl>
+    <w:lvl w:ilvl="6" w:tplc="10090001" w:tentative="1">
+      <w:start w:val="1"/>
+      <w:numFmt w:val="bullet"/>
+      <w:lvlText w:val=""/>
+      <w:lvlJc w:val="left"/>
+      <w:pPr>
+        <w:ind w:left="5040" w:hanging="360"/>
+      </w:pPr>
+      <w:rPr>
+        <w:rFonts w:ascii="Symbol" w:hAnsi="Symbol" w:hint="default"/>
+      </w:rPr>
+    </w:lvl>
+    <w:lvl w:ilvl="7" w:tplc="10090003" w:tentative="1">
+      <w:start w:val="1"/>
+      <w:numFmt w:val="bullet"/>
+      <w:lvlText w:val="o"/>
+      <w:lvlJc w:val="left"/>
+      <w:pPr>
+        <w:ind w:left="5760" w:hanging="360"/>
+      </w:pPr>
+      <w:rPr>
+        <w:rFonts w:ascii="Courier New" w:hAnsi="Courier New" w:cs="Courier New" w:hint="default"/>
+      </w:rPr>
+    </w:lvl>
+    <w:lvl w:ilvl="8" w:tplc="10090005" w:tentative="1">
+      <w:start w:val="1"/>
+      <w:numFmt w:val="bullet"/>
+      <w:lvlText w:val=""/>
+      <w:lvlJc w:val="left"/>
+      <w:pPr>
+        <w:ind w:left="6480" w:hanging="360"/>
+      </w:pPr>
+      <w:rPr>
+        <w:rFonts w:ascii="Wingdings" w:hAnsi="Wingdings" w:hint="default"/>
+      </w:rPr>
+    </w:lvl>
+  </w:abstractNum>
+  <w:abstractNum w:abstractNumId="4" w15:restartNumberingAfterBreak="0">
+    <w:nsid w:val="387F31B2"/>
+    <w:multiLevelType w:val="hybridMultilevel"/>
+    <w:tmpl w:val="87DCA840"/>
+    <w:lvl w:ilvl="0" w:tplc="10090001">
+      <w:start w:val="1"/>
+      <w:numFmt w:val="bullet"/>
+      <w:lvlText w:val=""/>
+      <w:lvlJc w:val="left"/>
+      <w:pPr>
+        <w:ind w:left="720" w:hanging="360"/>
+      </w:pPr>
+      <w:rPr>
+        <w:rFonts w:ascii="Symbol" w:hAnsi="Symbol" w:hint="default"/>
+      </w:rPr>
+    </w:lvl>
+    <w:lvl w:ilvl="1" w:tplc="10090003" w:tentative="1">
+      <w:start w:val="1"/>
+      <w:numFmt w:val="bullet"/>
+      <w:lvlText w:val="o"/>
+      <w:lvlJc w:val="left"/>
+      <w:pPr>
+        <w:ind w:left="1440" w:hanging="360"/>
+      </w:pPr>
+      <w:rPr>
+        <w:rFonts w:ascii="Courier New" w:hAnsi="Courier New" w:cs="Courier New" w:hint="default"/>
+      </w:rPr>
+    </w:lvl>
+    <w:lvl w:ilvl="2" w:tplc="10090005" w:tentative="1">
+      <w:start w:val="1"/>
+      <w:numFmt w:val="bullet"/>
+      <w:lvlText w:val=""/>
+      <w:lvlJc w:val="left"/>
+      <w:pPr>
+        <w:ind w:left="2160" w:hanging="360"/>
+      </w:pPr>
+      <w:rPr>
+        <w:rFonts w:ascii="Wingdings" w:hAnsi="Wingdings" w:hint="default"/>
+      </w:rPr>
+    </w:lvl>
+    <w:lvl w:ilvl="3" w:tplc="10090001" w:tentative="1">
+      <w:start w:val="1"/>
+      <w:numFmt w:val="bullet"/>
+      <w:lvlText w:val=""/>
+      <w:lvlJc w:val="left"/>
+      <w:pPr>
+        <w:ind w:left="2880" w:hanging="360"/>
+      </w:pPr>
+      <w:rPr>
+        <w:rFonts w:ascii="Symbol" w:hAnsi="Symbol" w:hint="default"/>
+      </w:rPr>
+    </w:lvl>
+    <w:lvl w:ilvl="4" w:tplc="10090003" w:tentative="1">
+      <w:start w:val="1"/>
+      <w:numFmt w:val="bullet"/>
+      <w:lvlText w:val="o"/>
+      <w:lvlJc w:val="left"/>
+      <w:pPr>
+        <w:ind w:left="3600" w:hanging="360"/>
+      </w:pPr>
+      <w:rPr>
+        <w:rFonts w:ascii="Courier New" w:hAnsi="Courier New" w:cs="Courier New" w:hint="default"/>
+      </w:rPr>
+    </w:lvl>
+    <w:lvl w:ilvl="5" w:tplc="10090005" w:tentative="1">
+      <w:start w:val="1"/>
+      <w:numFmt w:val="bullet"/>
+      <w:lvlText w:val=""/>
+      <w:lvlJc w:val="left"/>
+      <w:pPr>
+        <w:ind w:left="4320" w:hanging="360"/>
+      </w:pPr>
+      <w:rPr>
+        <w:rFonts w:ascii="Wingdings" w:hAnsi="Wingdings" w:hint="default"/>
+      </w:rPr>
+    </w:lvl>
+    <w:lvl w:ilvl="6" w:tplc="10090001" w:tentative="1">
+      <w:start w:val="1"/>
+      <w:numFmt w:val="bullet"/>
+      <w:lvlText w:val=""/>
+      <w:lvlJc w:val="left"/>
+      <w:pPr>
+        <w:ind w:left="5040" w:hanging="360"/>
+      </w:pPr>
+      <w:rPr>
+        <w:rFonts w:ascii="Symbol" w:hAnsi="Symbol" w:hint="default"/>
+      </w:rPr>
+    </w:lvl>
+    <w:lvl w:ilvl="7" w:tplc="10090003" w:tentative="1">
+      <w:start w:val="1"/>
+      <w:numFmt w:val="bullet"/>
+      <w:lvlText w:val="o"/>
+      <w:lvlJc w:val="left"/>
+      <w:pPr>
+        <w:ind w:left="5760" w:hanging="360"/>
+      </w:pPr>
+      <w:rPr>
+        <w:rFonts w:ascii="Courier New" w:hAnsi="Courier New" w:cs="Courier New" w:hint="default"/>
+      </w:rPr>
+    </w:lvl>
+    <w:lvl w:ilvl="8" w:tplc="10090005" w:tentative="1">
+      <w:start w:val="1"/>
+      <w:numFmt w:val="bullet"/>
+      <w:lvlText w:val=""/>
+      <w:lvlJc w:val="left"/>
+      <w:pPr>
+        <w:ind w:left="6480" w:hanging="360"/>
+      </w:pPr>
+      <w:rPr>
+        <w:rFonts w:ascii="Wingdings" w:hAnsi="Wingdings" w:hint="default"/>
+      </w:rPr>
+    </w:lvl>
+  </w:abstractNum>
+  <w:abstractNum w:abstractNumId="5" w15:restartNumberingAfterBreak="0">
+    <w:nsid w:val="3AE80C1B"/>
+    <w:multiLevelType w:val="hybridMultilevel"/>
+    <w:tmpl w:val="00F2A9A2"/>
+    <w:lvl w:ilvl="0" w:tplc="F38E0EEE">
+      <w:start w:val="647"/>
+      <w:numFmt w:val="bullet"/>
+      <w:lvlText w:val="-"/>
+      <w:lvlJc w:val="left"/>
+      <w:pPr>
+        <w:ind w:left="720" w:hanging="360"/>
+      </w:pPr>
+      <w:rPr>
+        <w:rFonts w:ascii="Times New Roman" w:eastAsia="Times New Roman" w:hAnsi="Times New Roman" w:cs="Times New Roman" w:hint="default"/>
+      </w:rPr>
+    </w:lvl>
+    <w:lvl w:ilvl="1" w:tplc="10090003" w:tentative="1">
+      <w:start w:val="1"/>
+      <w:numFmt w:val="bullet"/>
+      <w:lvlText w:val="o"/>
+      <w:lvlJc w:val="left"/>
+      <w:pPr>
+        <w:ind w:left="1440" w:hanging="360"/>
+      </w:pPr>
+      <w:rPr>
+        <w:rFonts w:ascii="Courier New" w:hAnsi="Courier New" w:cs="Courier New" w:hint="default"/>
+      </w:rPr>
+    </w:lvl>
+    <w:lvl w:ilvl="2" w:tplc="10090005" w:tentative="1">
+      <w:start w:val="1"/>
+      <w:numFmt w:val="bullet"/>
+      <w:lvlText w:val=""/>
+      <w:lvlJc w:val="left"/>
+      <w:pPr>
+        <w:ind w:left="2160" w:hanging="360"/>
+      </w:pPr>
+      <w:rPr>
+        <w:rFonts w:ascii="Wingdings" w:hAnsi="Wingdings" w:hint="default"/>
+      </w:rPr>
+    </w:lvl>
+    <w:lvl w:ilvl="3" w:tplc="10090001" w:tentative="1">
+      <w:start w:val="1"/>
+      <w:numFmt w:val="bullet"/>
+      <w:lvlText w:val=""/>
+      <w:lvlJc w:val="left"/>
+      <w:pPr>
+        <w:ind w:left="2880" w:hanging="360"/>
+      </w:pPr>
+      <w:rPr>
+        <w:rFonts w:ascii="Symbol" w:hAnsi="Symbol" w:hint="default"/>
+      </w:rPr>
+    </w:lvl>
+    <w:lvl w:ilvl="4" w:tplc="10090003" w:tentative="1">
+      <w:start w:val="1"/>
+      <w:numFmt w:val="bullet"/>
+      <w:lvlText w:val="o"/>
+      <w:lvlJc w:val="left"/>
+      <w:pPr>
+        <w:ind w:left="3600" w:hanging="360"/>
+      </w:pPr>
+      <w:rPr>
+        <w:rFonts w:ascii="Courier New" w:hAnsi="Courier New" w:cs="Courier New" w:hint="default"/>
+      </w:rPr>
+    </w:lvl>
+    <w:lvl w:ilvl="5" w:tplc="10090005" w:tentative="1">
+      <w:start w:val="1"/>
+      <w:numFmt w:val="bullet"/>
+      <w:lvlText w:val=""/>
+      <w:lvlJc w:val="left"/>
+      <w:pPr>
+        <w:ind w:left="4320" w:hanging="360"/>
+      </w:pPr>
+      <w:rPr>
+        <w:rFonts w:ascii="Wingdings" w:hAnsi="Wingdings" w:hint="default"/>
+      </w:rPr>
+    </w:lvl>
+    <w:lvl w:ilvl="6" w:tplc="10090001" w:tentative="1">
+      <w:start w:val="1"/>
+      <w:numFmt w:val="bullet"/>
+      <w:lvlText w:val=""/>
+      <w:lvlJc w:val="left"/>
+      <w:pPr>
+        <w:ind w:left="5040" w:hanging="360"/>
+      </w:pPr>
+      <w:rPr>
+        <w:rFonts w:ascii="Symbol" w:hAnsi="Symbol" w:hint="default"/>
+      </w:rPr>
+    </w:lvl>
+    <w:lvl w:ilvl="7" w:tplc="10090003" w:tentative="1">
+      <w:start w:val="1"/>
+      <w:numFmt w:val="bullet"/>
+      <w:lvlText w:val="o"/>
+      <w:lvlJc w:val="left"/>
+      <w:pPr>
+        <w:ind w:left="5760" w:hanging="360"/>
+      </w:pPr>
+      <w:rPr>
+        <w:rFonts w:ascii="Courier New" w:hAnsi="Courier New" w:cs="Courier New" w:hint="default"/>
+      </w:rPr>
+    </w:lvl>
+    <w:lvl w:ilvl="8" w:tplc="10090005" w:tentative="1">
+      <w:start w:val="1"/>
+      <w:numFmt w:val="bullet"/>
+      <w:lvlText w:val=""/>
+      <w:lvlJc w:val="left"/>
+      <w:pPr>
+        <w:ind w:left="6480" w:hanging="360"/>
+      </w:pPr>
+      <w:rPr>
+        <w:rFonts w:ascii="Wingdings" w:hAnsi="Wingdings" w:hint="default"/>
+      </w:rPr>
+    </w:lvl>
+  </w:abstractNum>
+  <w:abstractNum w:abstractNumId="6" w15:restartNumberingAfterBreak="0">
     <w:nsid w:val="3D9E1A8C"/>
     <w:multiLevelType w:val="multilevel"/>
     <w:tmpl w:val="5BA8D88C"/>
@@ -3337,7 +3217,119 @@
       </w:rPr>
     </w:lvl>
   </w:abstractNum>
-  <w:abstractNum w:abstractNumId="3" w15:restartNumberingAfterBreak="0">
+  <w:abstractNum w:abstractNumId="7" w15:restartNumberingAfterBreak="0">
+    <w:nsid w:val="4257522C"/>
+    <w:multiLevelType w:val="hybridMultilevel"/>
+    <w:tmpl w:val="C95C710A"/>
+    <w:lvl w:ilvl="0" w:tplc="67E88506">
+      <w:numFmt w:val="bullet"/>
+      <w:lvlText w:val="-"/>
+      <w:lvlJc w:val="left"/>
+      <w:pPr>
+        <w:ind w:left="720" w:hanging="360"/>
+      </w:pPr>
+      <w:rPr>
+        <w:rFonts w:ascii="Times New Roman" w:eastAsia="Times New Roman" w:hAnsi="Times New Roman" w:cs="Times New Roman" w:hint="default"/>
+      </w:rPr>
+    </w:lvl>
+    <w:lvl w:ilvl="1" w:tplc="10090003" w:tentative="1">
+      <w:start w:val="1"/>
+      <w:numFmt w:val="bullet"/>
+      <w:lvlText w:val="o"/>
+      <w:lvlJc w:val="left"/>
+      <w:pPr>
+        <w:ind w:left="1440" w:hanging="360"/>
+      </w:pPr>
+      <w:rPr>
+        <w:rFonts w:ascii="Courier New" w:hAnsi="Courier New" w:cs="Courier New" w:hint="default"/>
+      </w:rPr>
+    </w:lvl>
+    <w:lvl w:ilvl="2" w:tplc="10090005" w:tentative="1">
+      <w:start w:val="1"/>
+      <w:numFmt w:val="bullet"/>
+      <w:lvlText w:val=""/>
+      <w:lvlJc w:val="left"/>
+      <w:pPr>
+        <w:ind w:left="2160" w:hanging="360"/>
+      </w:pPr>
+      <w:rPr>
+        <w:rFonts w:ascii="Wingdings" w:hAnsi="Wingdings" w:hint="default"/>
+      </w:rPr>
+    </w:lvl>
+    <w:lvl w:ilvl="3" w:tplc="10090001" w:tentative="1">
+      <w:start w:val="1"/>
+      <w:numFmt w:val="bullet"/>
+      <w:lvlText w:val=""/>
+      <w:lvlJc w:val="left"/>
+      <w:pPr>
+        <w:ind w:left="2880" w:hanging="360"/>
+      </w:pPr>
+      <w:rPr>
+        <w:rFonts w:ascii="Symbol" w:hAnsi="Symbol" w:hint="default"/>
+      </w:rPr>
+    </w:lvl>
+    <w:lvl w:ilvl="4" w:tplc="10090003" w:tentative="1">
+      <w:start w:val="1"/>
+      <w:numFmt w:val="bullet"/>
+      <w:lvlText w:val="o"/>
+      <w:lvlJc w:val="left"/>
+      <w:pPr>
+        <w:ind w:left="3600" w:hanging="360"/>
+      </w:pPr>
+      <w:rPr>
+        <w:rFonts w:ascii="Courier New" w:hAnsi="Courier New" w:cs="Courier New" w:hint="default"/>
+      </w:rPr>
+    </w:lvl>
+    <w:lvl w:ilvl="5" w:tplc="10090005" w:tentative="1">
+      <w:start w:val="1"/>
+      <w:numFmt w:val="bullet"/>
+      <w:lvlText w:val=""/>
+      <w:lvlJc w:val="left"/>
+      <w:pPr>
+        <w:ind w:left="4320" w:hanging="360"/>
+      </w:pPr>
+      <w:rPr>
+        <w:rFonts w:ascii="Wingdings" w:hAnsi="Wingdings" w:hint="default"/>
+      </w:rPr>
+    </w:lvl>
+    <w:lvl w:ilvl="6" w:tplc="10090001" w:tentative="1">
+      <w:start w:val="1"/>
+      <w:numFmt w:val="bullet"/>
+      <w:lvlText w:val=""/>
+      <w:lvlJc w:val="left"/>
+      <w:pPr>
+        <w:ind w:left="5040" w:hanging="360"/>
+      </w:pPr>
+      <w:rPr>
+        <w:rFonts w:ascii="Symbol" w:hAnsi="Symbol" w:hint="default"/>
+      </w:rPr>
+    </w:lvl>
+    <w:lvl w:ilvl="7" w:tplc="10090003" w:tentative="1">
+      <w:start w:val="1"/>
+      <w:numFmt w:val="bullet"/>
+      <w:lvlText w:val="o"/>
+      <w:lvlJc w:val="left"/>
+      <w:pPr>
+        <w:ind w:left="5760" w:hanging="360"/>
+      </w:pPr>
+      <w:rPr>
+        <w:rFonts w:ascii="Courier New" w:hAnsi="Courier New" w:cs="Courier New" w:hint="default"/>
+      </w:rPr>
+    </w:lvl>
+    <w:lvl w:ilvl="8" w:tplc="10090005" w:tentative="1">
+      <w:start w:val="1"/>
+      <w:numFmt w:val="bullet"/>
+      <w:lvlText w:val=""/>
+      <w:lvlJc w:val="left"/>
+      <w:pPr>
+        <w:ind w:left="6480" w:hanging="360"/>
+      </w:pPr>
+      <w:rPr>
+        <w:rFonts w:ascii="Wingdings" w:hAnsi="Wingdings" w:hint="default"/>
+      </w:rPr>
+    </w:lvl>
+  </w:abstractNum>
+  <w:abstractNum w:abstractNumId="8" w15:restartNumberingAfterBreak="0">
     <w:nsid w:val="466C6E21"/>
     <w:multiLevelType w:val="multilevel"/>
     <w:tmpl w:val="8CA40C94"/>
@@ -3486,7 +3478,7 @@
       </w:rPr>
     </w:lvl>
   </w:abstractNum>
-  <w:abstractNum w:abstractNumId="4" w15:restartNumberingAfterBreak="0">
+  <w:abstractNum w:abstractNumId="9" w15:restartNumberingAfterBreak="0">
     <w:nsid w:val="46A0209B"/>
     <w:multiLevelType w:val="hybridMultilevel"/>
     <w:tmpl w:val="A71AFFB2"/>
@@ -3599,7 +3591,119 @@
       </w:rPr>
     </w:lvl>
   </w:abstractNum>
-  <w:abstractNum w:abstractNumId="5" w15:restartNumberingAfterBreak="0">
+  <w:abstractNum w:abstractNumId="10" w15:restartNumberingAfterBreak="0">
+    <w:nsid w:val="54E17247"/>
+    <w:multiLevelType w:val="hybridMultilevel"/>
+    <w:tmpl w:val="CE229652"/>
+    <w:lvl w:ilvl="0" w:tplc="67E88506">
+      <w:numFmt w:val="bullet"/>
+      <w:lvlText w:val="-"/>
+      <w:lvlJc w:val="left"/>
+      <w:pPr>
+        <w:ind w:left="720" w:hanging="360"/>
+      </w:pPr>
+      <w:rPr>
+        <w:rFonts w:ascii="Times New Roman" w:eastAsia="Times New Roman" w:hAnsi="Times New Roman" w:cs="Times New Roman" w:hint="default"/>
+      </w:rPr>
+    </w:lvl>
+    <w:lvl w:ilvl="1" w:tplc="10090003" w:tentative="1">
+      <w:start w:val="1"/>
+      <w:numFmt w:val="bullet"/>
+      <w:lvlText w:val="o"/>
+      <w:lvlJc w:val="left"/>
+      <w:pPr>
+        <w:ind w:left="1440" w:hanging="360"/>
+      </w:pPr>
+      <w:rPr>
+        <w:rFonts w:ascii="Courier New" w:hAnsi="Courier New" w:cs="Courier New" w:hint="default"/>
+      </w:rPr>
+    </w:lvl>
+    <w:lvl w:ilvl="2" w:tplc="10090005" w:tentative="1">
+      <w:start w:val="1"/>
+      <w:numFmt w:val="bullet"/>
+      <w:lvlText w:val=""/>
+      <w:lvlJc w:val="left"/>
+      <w:pPr>
+        <w:ind w:left="2160" w:hanging="360"/>
+      </w:pPr>
+      <w:rPr>
+        <w:rFonts w:ascii="Wingdings" w:hAnsi="Wingdings" w:hint="default"/>
+      </w:rPr>
+    </w:lvl>
+    <w:lvl w:ilvl="3" w:tplc="10090001" w:tentative="1">
+      <w:start w:val="1"/>
+      <w:numFmt w:val="bullet"/>
+      <w:lvlText w:val=""/>
+      <w:lvlJc w:val="left"/>
+      <w:pPr>
+        <w:ind w:left="2880" w:hanging="360"/>
+      </w:pPr>
+      <w:rPr>
+        <w:rFonts w:ascii="Symbol" w:hAnsi="Symbol" w:hint="default"/>
+      </w:rPr>
+    </w:lvl>
+    <w:lvl w:ilvl="4" w:tplc="10090003" w:tentative="1">
+      <w:start w:val="1"/>
+      <w:numFmt w:val="bullet"/>
+      <w:lvlText w:val="o"/>
+      <w:lvlJc w:val="left"/>
+      <w:pPr>
+        <w:ind w:left="3600" w:hanging="360"/>
+      </w:pPr>
+      <w:rPr>
+        <w:rFonts w:ascii="Courier New" w:hAnsi="Courier New" w:cs="Courier New" w:hint="default"/>
+      </w:rPr>
+    </w:lvl>
+    <w:lvl w:ilvl="5" w:tplc="10090005" w:tentative="1">
+      <w:start w:val="1"/>
+      <w:numFmt w:val="bullet"/>
+      <w:lvlText w:val=""/>
+      <w:lvlJc w:val="left"/>
+      <w:pPr>
+        <w:ind w:left="4320" w:hanging="360"/>
+      </w:pPr>
+      <w:rPr>
+        <w:rFonts w:ascii="Wingdings" w:hAnsi="Wingdings" w:hint="default"/>
+      </w:rPr>
+    </w:lvl>
+    <w:lvl w:ilvl="6" w:tplc="10090001" w:tentative="1">
+      <w:start w:val="1"/>
+      <w:numFmt w:val="bullet"/>
+      <w:lvlText w:val=""/>
+      <w:lvlJc w:val="left"/>
+      <w:pPr>
+        <w:ind w:left="5040" w:hanging="360"/>
+      </w:pPr>
+      <w:rPr>
+        <w:rFonts w:ascii="Symbol" w:hAnsi="Symbol" w:hint="default"/>
+      </w:rPr>
+    </w:lvl>
+    <w:lvl w:ilvl="7" w:tplc="10090003" w:tentative="1">
+      <w:start w:val="1"/>
+      <w:numFmt w:val="bullet"/>
+      <w:lvlText w:val="o"/>
+      <w:lvlJc w:val="left"/>
+      <w:pPr>
+        <w:ind w:left="5760" w:hanging="360"/>
+      </w:pPr>
+      <w:rPr>
+        <w:rFonts w:ascii="Courier New" w:hAnsi="Courier New" w:cs="Courier New" w:hint="default"/>
+      </w:rPr>
+    </w:lvl>
+    <w:lvl w:ilvl="8" w:tplc="10090005" w:tentative="1">
+      <w:start w:val="1"/>
+      <w:numFmt w:val="bullet"/>
+      <w:lvlText w:val=""/>
+      <w:lvlJc w:val="left"/>
+      <w:pPr>
+        <w:ind w:left="6480" w:hanging="360"/>
+      </w:pPr>
+      <w:rPr>
+        <w:rFonts w:ascii="Wingdings" w:hAnsi="Wingdings" w:hint="default"/>
+      </w:rPr>
+    </w:lvl>
+  </w:abstractNum>
+  <w:abstractNum w:abstractNumId="11" w15:restartNumberingAfterBreak="0">
     <w:nsid w:val="5A5B26CB"/>
     <w:multiLevelType w:val="hybridMultilevel"/>
     <w:tmpl w:val="0D0A8EC0"/>
@@ -3712,7 +3816,7 @@
       </w:rPr>
     </w:lvl>
   </w:abstractNum>
-  <w:abstractNum w:abstractNumId="6" w15:restartNumberingAfterBreak="0">
+  <w:abstractNum w:abstractNumId="12" w15:restartNumberingAfterBreak="0">
     <w:nsid w:val="777803BE"/>
     <w:multiLevelType w:val="multilevel"/>
     <w:tmpl w:val="9BD4A2C6"/>
@@ -3861,7 +3965,7 @@
       </w:rPr>
     </w:lvl>
   </w:abstractNum>
-  <w:abstractNum w:abstractNumId="7" w15:restartNumberingAfterBreak="0">
+  <w:abstractNum w:abstractNumId="13" w15:restartNumberingAfterBreak="0">
     <w:nsid w:val="7ABE29FE"/>
     <w:multiLevelType w:val="multilevel"/>
     <w:tmpl w:val="833272D4"/>
@@ -4010,7 +4114,7 @@
       </w:rPr>
     </w:lvl>
   </w:abstractNum>
-  <w:abstractNum w:abstractNumId="8" w15:restartNumberingAfterBreak="0">
+  <w:abstractNum w:abstractNumId="14" w15:restartNumberingAfterBreak="0">
     <w:nsid w:val="7FF77795"/>
     <w:multiLevelType w:val="multilevel"/>
     <w:tmpl w:val="B8040684"/>
@@ -4163,28 +4267,46 @@
     <w:abstractNumId w:val="1"/>
   </w:num>
   <w:num w:numId="2">
-    <w:abstractNumId w:val="2"/>
+    <w:abstractNumId w:val="6"/>
   </w:num>
   <w:num w:numId="3">
-    <w:abstractNumId w:val="8"/>
+    <w:abstractNumId w:val="14"/>
   </w:num>
   <w:num w:numId="4">
-    <w:abstractNumId w:val="6"/>
+    <w:abstractNumId w:val="12"/>
   </w:num>
   <w:num w:numId="5">
     <w:abstractNumId w:val="0"/>
   </w:num>
   <w:num w:numId="6">
+    <w:abstractNumId w:val="13"/>
+  </w:num>
+  <w:num w:numId="7">
+    <w:abstractNumId w:val="8"/>
+  </w:num>
+  <w:num w:numId="8">
+    <w:abstractNumId w:val="11"/>
+  </w:num>
+  <w:num w:numId="9">
+    <w:abstractNumId w:val="9"/>
+  </w:num>
+  <w:num w:numId="10">
+    <w:abstractNumId w:val="2"/>
+  </w:num>
+  <w:num w:numId="11">
+    <w:abstractNumId w:val="10"/>
+  </w:num>
+  <w:num w:numId="12">
+    <w:abstractNumId w:val="4"/>
+  </w:num>
+  <w:num w:numId="13">
     <w:abstractNumId w:val="7"/>
   </w:num>
-  <w:num w:numId="7">
-    <w:abstractNumId w:val="3"/>
-  </w:num>
-  <w:num w:numId="8">
+  <w:num w:numId="14">
     <w:abstractNumId w:val="5"/>
   </w:num>
-  <w:num w:numId="9">
-    <w:abstractNumId w:val="4"/>
+  <w:num w:numId="15">
+    <w:abstractNumId w:val="3"/>
   </w:num>
 </w:numbering>
 </file>
@@ -4206,7 +4328,7 @@
       </w:pPr>
     </w:pPrDefault>
   </w:docDefaults>
-  <w:latentStyles w:defLockedState="0" w:defUIPriority="99" w:defSemiHidden="0" w:defUnhideWhenUsed="0" w:defQFormat="0" w:count="375">
+  <w:latentStyles w:defLockedState="0" w:defUIPriority="99" w:defSemiHidden="0" w:defUnhideWhenUsed="0" w:defQFormat="0" w:count="377">
     <w:lsdException w:name="Normal" w:uiPriority="0" w:qFormat="1"/>
     <w:lsdException w:name="heading 1" w:uiPriority="9" w:qFormat="1"/>
     <w:lsdException w:name="heading 2" w:semiHidden="1" w:uiPriority="9" w:unhideWhenUsed="1" w:qFormat="1"/>
@@ -4582,6 +4704,8 @@
     <w:lsdException w:name="Smart Hyperlink" w:semiHidden="1" w:unhideWhenUsed="1"/>
     <w:lsdException w:name="Hashtag" w:semiHidden="1" w:unhideWhenUsed="1"/>
     <w:lsdException w:name="Unresolved Mention" w:semiHidden="1" w:unhideWhenUsed="1"/>
+    <w:lsdException w:name="Smart Link" w:semiHidden="1" w:unhideWhenUsed="1"/>
+    <w:lsdException w:name="Smart Link Error" w:semiHidden="1" w:unhideWhenUsed="1"/>
   </w:latentStyles>
   <w:style w:type="paragraph" w:default="1" w:styleId="Normal">
     <w:name w:val="Normal"/>
@@ -4746,6 +4870,29 @@
       <w:ind w:left="720"/>
       <w:contextualSpacing/>
     </w:pPr>
+  </w:style>
+  <w:style w:type="character" w:styleId="Hyperlink">
+    <w:name w:val="Hyperlink"/>
+    <w:basedOn w:val="DefaultParagraphFont"/>
+    <w:uiPriority w:val="99"/>
+    <w:unhideWhenUsed/>
+    <w:rsid w:val="00416FE6"/>
+    <w:rPr>
+      <w:color w:val="0563C1" w:themeColor="hyperlink"/>
+      <w:u w:val="single"/>
+    </w:rPr>
+  </w:style>
+  <w:style w:type="character" w:styleId="UnresolvedMention">
+    <w:name w:val="Unresolved Mention"/>
+    <w:basedOn w:val="DefaultParagraphFont"/>
+    <w:uiPriority w:val="99"/>
+    <w:semiHidden/>
+    <w:unhideWhenUsed/>
+    <w:rsid w:val="00416FE6"/>
+    <w:rPr>
+      <w:color w:val="605E5C"/>
+      <w:shd w:val="clear" w:color="auto" w:fill="E1DFDD"/>
+    </w:rPr>
   </w:style>
 </w:styles>
 </file>

</xml_diff>